<commit_message>
Add hasil uji dan Add uji with bahasa Inggris
Levensthein sukses tapi sinonim blm
Silahkan liat di folder sample folder gambar sample
</commit_message>
<xml_diff>
--- a/TA/To test the Program/After Edit/Plagiarism Checker/sample pengujian.docx
+++ b/TA/To test the Program/After Edit/Plagiarism Checker/sample pengujian.docx
@@ -1,6 +1,6 @@
 
 <file path=word/document.xml><?xml version="1.0" encoding="utf-8"?>
-<w:document xmlns:wpc="http://schemas.microsoft.com/office/word/2010/wordprocessingCanvas" xmlns:mc="http://schemas.openxmlformats.org/markup-compatibility/2006" xmlns:o="urn:schemas-microsoft-com:office:office" xmlns:r="http://schemas.openxmlformats.org/officeDocument/2006/relationships" xmlns:m="http://schemas.openxmlformats.org/officeDocument/2006/math" xmlns:v="urn:schemas-microsoft-com:vml" xmlns:wp14="http://schemas.microsoft.com/office/word/2010/wordprocessingDrawing" xmlns:wp="http://schemas.openxmlformats.org/drawingml/2006/wordprocessingDrawing" xmlns:w10="urn:schemas-microsoft-com:office:word" xmlns:w="http://schemas.openxmlformats.org/wordprocessingml/2006/main" xmlns:w14="http://schemas.microsoft.com/office/word/2010/wordml" xmlns:w15="http://schemas.microsoft.com/office/word/2012/wordml" xmlns:wpg="http://schemas.microsoft.com/office/word/2010/wordprocessingGroup" xmlns:wpi="http://schemas.microsoft.com/office/word/2010/wordprocessingInk" xmlns:wne="http://schemas.microsoft.com/office/word/2006/wordml" xmlns:wps="http://schemas.microsoft.com/office/word/2010/wordprocessingShape" mc:Ignorable="w14 w15 wp14">
+<w:document xmlns:wpc="http://schemas.microsoft.com/office/word/2010/wordprocessingCanvas" xmlns:cx="http://schemas.microsoft.com/office/drawing/2014/chartex" xmlns:mc="http://schemas.openxmlformats.org/markup-compatibility/2006" xmlns:o="urn:schemas-microsoft-com:office:office" xmlns:r="http://schemas.openxmlformats.org/officeDocument/2006/relationships" xmlns:m="http://schemas.openxmlformats.org/officeDocument/2006/math" xmlns:v="urn:schemas-microsoft-com:vml" xmlns:wp14="http://schemas.microsoft.com/office/word/2010/wordprocessingDrawing" xmlns:wp="http://schemas.openxmlformats.org/drawingml/2006/wordprocessingDrawing" xmlns:w10="urn:schemas-microsoft-com:office:word" xmlns:w="http://schemas.openxmlformats.org/wordprocessingml/2006/main" xmlns:w14="http://schemas.microsoft.com/office/word/2010/wordml" xmlns:w15="http://schemas.microsoft.com/office/word/2012/wordml" xmlns:w16se="http://schemas.microsoft.com/office/word/2015/wordml/symex" xmlns:wpg="http://schemas.microsoft.com/office/word/2010/wordprocessingGroup" xmlns:wpi="http://schemas.microsoft.com/office/word/2010/wordprocessingInk" xmlns:wne="http://schemas.microsoft.com/office/word/2006/wordml" xmlns:wps="http://schemas.microsoft.com/office/word/2010/wordprocessingShape" mc:Ignorable="w14 w15 w16se wp14">
   <w:body>
     <w:tbl>
       <w:tblPr>
@@ -385,7 +385,6 @@
               </w:rPr>
             </w:pPr>
             <w:proofErr w:type="spellStart"/>
-            <w:proofErr w:type="gramStart"/>
             <w:r>
               <w:rPr>
                 <w:rFonts w:ascii="Times New Roman" w:eastAsia="Times New Roman" w:hAnsi="Times New Roman" w:cs="Times New Roman"/>
@@ -407,19 +406,7 @@
                 <w:sz w:val="18"/>
                 <w:szCs w:val="18"/>
               </w:rPr>
-              <w:t>(</w:t>
-            </w:r>
-            <w:proofErr w:type="gramEnd"/>
-            <w:r>
-              <w:rPr>
-                <w:rFonts w:ascii="Times New Roman" w:eastAsia="Times New Roman" w:hAnsi="Times New Roman" w:cs="Times New Roman"/>
-                <w:i/>
-                <w:iCs/>
-                <w:color w:val="000000"/>
-                <w:sz w:val="18"/>
-                <w:szCs w:val="18"/>
-              </w:rPr>
-              <w:t>%)</w:t>
+              <w:t>(%)</w:t>
             </w:r>
           </w:p>
         </w:tc>
@@ -449,7 +436,6 @@
               </w:rPr>
             </w:pPr>
             <w:proofErr w:type="spellStart"/>
-            <w:proofErr w:type="gramStart"/>
             <w:r>
               <w:rPr>
                 <w:rFonts w:ascii="Times New Roman" w:eastAsia="Times New Roman" w:hAnsi="Times New Roman" w:cs="Times New Roman"/>
@@ -467,17 +453,7 @@
                 <w:sz w:val="18"/>
                 <w:szCs w:val="18"/>
               </w:rPr>
-              <w:t>(</w:t>
-            </w:r>
-            <w:proofErr w:type="gramEnd"/>
-            <w:r>
-              <w:rPr>
-                <w:rFonts w:ascii="Times New Roman" w:eastAsia="Times New Roman" w:hAnsi="Times New Roman" w:cs="Times New Roman"/>
-                <w:color w:val="000000"/>
-                <w:sz w:val="18"/>
-                <w:szCs w:val="18"/>
-              </w:rPr>
-              <w:t>%)</w:t>
+              <w:t>(%)</w:t>
             </w:r>
           </w:p>
         </w:tc>
@@ -506,25 +482,14 @@
                 <w:szCs w:val="18"/>
               </w:rPr>
             </w:pPr>
-            <w:proofErr w:type="gramStart"/>
-            <w:r>
-              <w:rPr>
-                <w:rFonts w:ascii="Times New Roman" w:eastAsia="Times New Roman" w:hAnsi="Times New Roman" w:cs="Times New Roman"/>
-                <w:color w:val="000000"/>
-                <w:sz w:val="18"/>
-                <w:szCs w:val="18"/>
-              </w:rPr>
-              <w:t>Total(</w:t>
-            </w:r>
-            <w:proofErr w:type="gramEnd"/>
-            <w:r>
-              <w:rPr>
-                <w:rFonts w:ascii="Times New Roman" w:eastAsia="Times New Roman" w:hAnsi="Times New Roman" w:cs="Times New Roman"/>
-                <w:color w:val="000000"/>
-                <w:sz w:val="18"/>
-                <w:szCs w:val="18"/>
-              </w:rPr>
-              <w:t>%)</w:t>
+            <w:r>
+              <w:rPr>
+                <w:rFonts w:ascii="Times New Roman" w:eastAsia="Times New Roman" w:hAnsi="Times New Roman" w:cs="Times New Roman"/>
+                <w:color w:val="000000"/>
+                <w:sz w:val="18"/>
+                <w:szCs w:val="18"/>
+              </w:rPr>
+              <w:t>Total(%)</w:t>
             </w:r>
           </w:p>
         </w:tc>
@@ -555,7 +520,6 @@
               </w:rPr>
             </w:pPr>
             <w:proofErr w:type="spellStart"/>
-            <w:proofErr w:type="gramStart"/>
             <w:r>
               <w:rPr>
                 <w:rFonts w:ascii="Times New Roman" w:eastAsia="Times New Roman" w:hAnsi="Times New Roman" w:cs="Times New Roman"/>
@@ -577,19 +541,7 @@
                 <w:sz w:val="18"/>
                 <w:szCs w:val="18"/>
               </w:rPr>
-              <w:t>(</w:t>
-            </w:r>
-            <w:proofErr w:type="gramEnd"/>
-            <w:r>
-              <w:rPr>
-                <w:rFonts w:ascii="Times New Roman" w:eastAsia="Times New Roman" w:hAnsi="Times New Roman" w:cs="Times New Roman"/>
-                <w:i/>
-                <w:iCs/>
-                <w:color w:val="000000"/>
-                <w:sz w:val="18"/>
-                <w:szCs w:val="18"/>
-              </w:rPr>
-              <w:t>%)</w:t>
+              <w:t>(%)</w:t>
             </w:r>
           </w:p>
         </w:tc>
@@ -619,7 +571,6 @@
               </w:rPr>
             </w:pPr>
             <w:proofErr w:type="spellStart"/>
-            <w:proofErr w:type="gramStart"/>
             <w:r>
               <w:rPr>
                 <w:rFonts w:ascii="Times New Roman" w:eastAsia="Times New Roman" w:hAnsi="Times New Roman" w:cs="Times New Roman"/>
@@ -637,17 +588,7 @@
                 <w:sz w:val="18"/>
                 <w:szCs w:val="18"/>
               </w:rPr>
-              <w:t>(</w:t>
-            </w:r>
-            <w:proofErr w:type="gramEnd"/>
-            <w:r>
-              <w:rPr>
-                <w:rFonts w:ascii="Times New Roman" w:eastAsia="Times New Roman" w:hAnsi="Times New Roman" w:cs="Times New Roman"/>
-                <w:color w:val="000000"/>
-                <w:sz w:val="18"/>
-                <w:szCs w:val="18"/>
-              </w:rPr>
-              <w:t>%)</w:t>
+              <w:t>(%)</w:t>
             </w:r>
           </w:p>
         </w:tc>
@@ -676,25 +617,14 @@
                 <w:szCs w:val="18"/>
               </w:rPr>
             </w:pPr>
-            <w:proofErr w:type="gramStart"/>
-            <w:r>
-              <w:rPr>
-                <w:rFonts w:ascii="Times New Roman" w:eastAsia="Times New Roman" w:hAnsi="Times New Roman" w:cs="Times New Roman"/>
-                <w:color w:val="000000"/>
-                <w:sz w:val="18"/>
-                <w:szCs w:val="18"/>
-              </w:rPr>
-              <w:t>Total(</w:t>
-            </w:r>
-            <w:proofErr w:type="gramEnd"/>
-            <w:r>
-              <w:rPr>
-                <w:rFonts w:ascii="Times New Roman" w:eastAsia="Times New Roman" w:hAnsi="Times New Roman" w:cs="Times New Roman"/>
-                <w:color w:val="000000"/>
-                <w:sz w:val="18"/>
-                <w:szCs w:val="18"/>
-              </w:rPr>
-              <w:t>%)</w:t>
+            <w:r>
+              <w:rPr>
+                <w:rFonts w:ascii="Times New Roman" w:eastAsia="Times New Roman" w:hAnsi="Times New Roman" w:cs="Times New Roman"/>
+                <w:color w:val="000000"/>
+                <w:sz w:val="18"/>
+                <w:szCs w:val="18"/>
+              </w:rPr>
+              <w:t>Total(%)</w:t>
             </w:r>
           </w:p>
         </w:tc>
@@ -844,7 +774,7 @@
                 <w:sz w:val="18"/>
                 <w:szCs w:val="18"/>
               </w:rPr>
-              <w:t>22,0833</w:t>
+              <w:t>54,7169</w:t>
             </w:r>
           </w:p>
         </w:tc>
@@ -879,7 +809,7 @@
                 <w:sz w:val="18"/>
                 <w:szCs w:val="18"/>
               </w:rPr>
-              <w:t>15,4166</w:t>
+              <w:t>77,7777</w:t>
             </w:r>
           </w:p>
         </w:tc>
@@ -907,15 +837,6 @@
                 <w:szCs w:val="18"/>
               </w:rPr>
             </w:pPr>
-            <w:r>
-              <w:rPr>
-                <w:rFonts w:ascii="Times New Roman" w:eastAsia="Times New Roman" w:hAnsi="Times New Roman" w:cs="Times New Roman"/>
-                <w:color w:val="000000"/>
-                <w:sz w:val="18"/>
-                <w:szCs w:val="18"/>
-              </w:rPr>
-              <w:t>18,75</w:t>
-            </w:r>
           </w:p>
         </w:tc>
         <w:tc>
@@ -930,27 +851,26 @@
             <w:shd w:val="clear" w:color="auto" w:fill="auto"/>
             <w:noWrap/>
             <w:vAlign w:val="center"/>
-            <w:hideMark/>
-          </w:tcPr>
-          <w:p>
-            <w:pPr>
-              <w:spacing w:after="0" w:line="240" w:lineRule="auto"/>
-              <w:jc w:val="center"/>
-              <w:rPr>
-                <w:rFonts w:ascii="Times New Roman" w:eastAsia="Times New Roman" w:hAnsi="Times New Roman" w:cs="Times New Roman"/>
-                <w:color w:val="000000"/>
-                <w:sz w:val="18"/>
-                <w:szCs w:val="18"/>
-              </w:rPr>
-            </w:pPr>
-            <w:r>
-              <w:rPr>
-                <w:rFonts w:ascii="Times New Roman" w:eastAsia="Times New Roman" w:hAnsi="Times New Roman" w:cs="Times New Roman"/>
-                <w:color w:val="000000"/>
-                <w:sz w:val="18"/>
-                <w:szCs w:val="18"/>
-              </w:rPr>
-              <w:t>50,8333</w:t>
+          </w:tcPr>
+          <w:p>
+            <w:pPr>
+              <w:spacing w:after="0" w:line="240" w:lineRule="auto"/>
+              <w:jc w:val="center"/>
+              <w:rPr>
+                <w:rFonts w:ascii="Times New Roman" w:eastAsia="Times New Roman" w:hAnsi="Times New Roman" w:cs="Times New Roman"/>
+                <w:color w:val="000000"/>
+                <w:sz w:val="18"/>
+                <w:szCs w:val="18"/>
+              </w:rPr>
+            </w:pPr>
+            <w:r>
+              <w:rPr>
+                <w:rFonts w:ascii="Times New Roman" w:eastAsia="Times New Roman" w:hAnsi="Times New Roman" w:cs="Times New Roman"/>
+                <w:color w:val="000000"/>
+                <w:sz w:val="18"/>
+                <w:szCs w:val="18"/>
+              </w:rPr>
+              <w:t>42,5</w:t>
             </w:r>
           </w:p>
         </w:tc>
@@ -966,36 +886,26 @@
             <w:shd w:val="clear" w:color="auto" w:fill="auto"/>
             <w:noWrap/>
             <w:vAlign w:val="bottom"/>
-            <w:hideMark/>
-          </w:tcPr>
-          <w:p>
-            <w:pPr>
-              <w:spacing w:after="0" w:line="240" w:lineRule="auto"/>
-              <w:jc w:val="center"/>
-              <w:rPr>
-                <w:rFonts w:ascii="Times New Roman" w:eastAsia="Times New Roman" w:hAnsi="Times New Roman" w:cs="Times New Roman"/>
-                <w:color w:val="000000"/>
-                <w:sz w:val="18"/>
-                <w:szCs w:val="18"/>
-              </w:rPr>
-            </w:pPr>
-            <w:r>
-              <w:rPr>
-                <w:rFonts w:ascii="Times New Roman" w:eastAsia="Times New Roman" w:hAnsi="Times New Roman" w:cs="Times New Roman"/>
-                <w:color w:val="000000"/>
-                <w:sz w:val="18"/>
-                <w:szCs w:val="18"/>
-              </w:rPr>
-              <w:t>47,</w:t>
-            </w:r>
-            <w:r>
-              <w:rPr>
-                <w:rFonts w:ascii="Times New Roman" w:eastAsia="Times New Roman" w:hAnsi="Times New Roman" w:cs="Times New Roman"/>
-                <w:color w:val="000000"/>
-                <w:sz w:val="18"/>
-                <w:szCs w:val="18"/>
-              </w:rPr>
-              <w:t>7083</w:t>
+          </w:tcPr>
+          <w:p>
+            <w:pPr>
+              <w:spacing w:after="0" w:line="240" w:lineRule="auto"/>
+              <w:jc w:val="center"/>
+              <w:rPr>
+                <w:rFonts w:ascii="Times New Roman" w:eastAsia="Times New Roman" w:hAnsi="Times New Roman" w:cs="Times New Roman"/>
+                <w:color w:val="000000"/>
+                <w:sz w:val="18"/>
+                <w:szCs w:val="18"/>
+              </w:rPr>
+            </w:pPr>
+            <w:r>
+              <w:rPr>
+                <w:rFonts w:ascii="Times New Roman" w:eastAsia="Times New Roman" w:hAnsi="Times New Roman" w:cs="Times New Roman"/>
+                <w:color w:val="000000"/>
+                <w:sz w:val="18"/>
+                <w:szCs w:val="18"/>
+              </w:rPr>
+              <w:t>100</w:t>
             </w:r>
           </w:p>
         </w:tc>
@@ -1011,37 +921,18 @@
             <w:shd w:val="clear" w:color="auto" w:fill="auto"/>
             <w:noWrap/>
             <w:vAlign w:val="bottom"/>
-            <w:hideMark/>
-          </w:tcPr>
-          <w:p>
-            <w:pPr>
-              <w:spacing w:after="0" w:line="240" w:lineRule="auto"/>
-              <w:jc w:val="center"/>
-              <w:rPr>
-                <w:rFonts w:ascii="Times New Roman" w:eastAsia="Times New Roman" w:hAnsi="Times New Roman" w:cs="Times New Roman"/>
-                <w:color w:val="000000"/>
-                <w:sz w:val="18"/>
-                <w:szCs w:val="18"/>
-              </w:rPr>
-            </w:pPr>
-            <w:r>
-              <w:rPr>
-                <w:rFonts w:ascii="Times New Roman" w:eastAsia="Times New Roman" w:hAnsi="Times New Roman" w:cs="Times New Roman"/>
-                <w:color w:val="000000"/>
-                <w:sz w:val="18"/>
-                <w:szCs w:val="18"/>
-              </w:rPr>
-              <w:t>98,</w:t>
-            </w:r>
-            <w:r>
-              <w:rPr>
-                <w:rFonts w:ascii="Times New Roman" w:eastAsia="Times New Roman" w:hAnsi="Times New Roman" w:cs="Times New Roman"/>
-                <w:color w:val="000000"/>
-                <w:sz w:val="18"/>
-                <w:szCs w:val="18"/>
-              </w:rPr>
-              <w:t>5416</w:t>
-            </w:r>
+          </w:tcPr>
+          <w:p>
+            <w:pPr>
+              <w:spacing w:after="0" w:line="240" w:lineRule="auto"/>
+              <w:jc w:val="center"/>
+              <w:rPr>
+                <w:rFonts w:ascii="Times New Roman" w:eastAsia="Times New Roman" w:hAnsi="Times New Roman" w:cs="Times New Roman"/>
+                <w:color w:val="000000"/>
+                <w:sz w:val="18"/>
+                <w:szCs w:val="18"/>
+              </w:rPr>
+            </w:pPr>
           </w:p>
         </w:tc>
       </w:tr>
@@ -1429,28 +1320,18 @@
             </w:tcBorders>
             <w:shd w:val="clear" w:color="auto" w:fill="auto"/>
             <w:vAlign w:val="center"/>
-            <w:hideMark/>
-          </w:tcPr>
-          <w:p>
-            <w:pPr>
-              <w:spacing w:after="0" w:line="240" w:lineRule="auto"/>
-              <w:jc w:val="center"/>
-              <w:rPr>
-                <w:rFonts w:ascii="Times New Roman" w:eastAsia="Times New Roman" w:hAnsi="Times New Roman" w:cs="Times New Roman"/>
-                <w:color w:val="000000"/>
-                <w:sz w:val="18"/>
-                <w:szCs w:val="18"/>
-              </w:rPr>
-            </w:pPr>
-            <w:r>
-              <w:rPr>
-                <w:rFonts w:ascii="Times New Roman" w:eastAsia="Times New Roman" w:hAnsi="Times New Roman" w:cs="Times New Roman"/>
-                <w:color w:val="000000"/>
-                <w:sz w:val="18"/>
-                <w:szCs w:val="18"/>
-              </w:rPr>
-              <w:t>41,7391</w:t>
-            </w:r>
+          </w:tcPr>
+          <w:p>
+            <w:pPr>
+              <w:spacing w:after="0" w:line="240" w:lineRule="auto"/>
+              <w:jc w:val="center"/>
+              <w:rPr>
+                <w:rFonts w:ascii="Times New Roman" w:eastAsia="Times New Roman" w:hAnsi="Times New Roman" w:cs="Times New Roman"/>
+                <w:color w:val="000000"/>
+                <w:sz w:val="18"/>
+                <w:szCs w:val="18"/>
+              </w:rPr>
+            </w:pPr>
           </w:p>
         </w:tc>
         <w:tc>
@@ -1465,28 +1346,18 @@
             <w:shd w:val="clear" w:color="auto" w:fill="auto"/>
             <w:noWrap/>
             <w:vAlign w:val="center"/>
-            <w:hideMark/>
-          </w:tcPr>
-          <w:p>
-            <w:pPr>
-              <w:spacing w:after="0" w:line="240" w:lineRule="auto"/>
-              <w:jc w:val="center"/>
-              <w:rPr>
-                <w:rFonts w:ascii="Times New Roman" w:eastAsia="Times New Roman" w:hAnsi="Times New Roman" w:cs="Times New Roman"/>
-                <w:color w:val="000000"/>
-                <w:sz w:val="18"/>
-                <w:szCs w:val="18"/>
-              </w:rPr>
-            </w:pPr>
-            <w:r>
-              <w:rPr>
-                <w:rFonts w:ascii="Times New Roman" w:eastAsia="Times New Roman" w:hAnsi="Times New Roman" w:cs="Times New Roman"/>
-                <w:color w:val="000000"/>
-                <w:sz w:val="18"/>
-                <w:szCs w:val="18"/>
-              </w:rPr>
-              <w:t>20,2898</w:t>
-            </w:r>
+          </w:tcPr>
+          <w:p>
+            <w:pPr>
+              <w:spacing w:after="0" w:line="240" w:lineRule="auto"/>
+              <w:jc w:val="center"/>
+              <w:rPr>
+                <w:rFonts w:ascii="Times New Roman" w:eastAsia="Times New Roman" w:hAnsi="Times New Roman" w:cs="Times New Roman"/>
+                <w:color w:val="000000"/>
+                <w:sz w:val="18"/>
+                <w:szCs w:val="18"/>
+              </w:rPr>
+            </w:pPr>
           </w:p>
         </w:tc>
         <w:tc>
@@ -1501,28 +1372,18 @@
             <w:shd w:val="clear" w:color="auto" w:fill="auto"/>
             <w:noWrap/>
             <w:vAlign w:val="center"/>
-            <w:hideMark/>
-          </w:tcPr>
-          <w:p>
-            <w:pPr>
-              <w:spacing w:after="0" w:line="240" w:lineRule="auto"/>
-              <w:jc w:val="center"/>
-              <w:rPr>
-                <w:rFonts w:ascii="Times New Roman" w:eastAsia="Times New Roman" w:hAnsi="Times New Roman" w:cs="Times New Roman"/>
-                <w:color w:val="000000"/>
-                <w:sz w:val="18"/>
-                <w:szCs w:val="18"/>
-              </w:rPr>
-            </w:pPr>
-            <w:r>
-              <w:rPr>
-                <w:rFonts w:ascii="Times New Roman" w:eastAsia="Times New Roman" w:hAnsi="Times New Roman" w:cs="Times New Roman"/>
-                <w:color w:val="000000"/>
-                <w:sz w:val="18"/>
-                <w:szCs w:val="18"/>
-              </w:rPr>
-              <w:t>31,0144</w:t>
-            </w:r>
+          </w:tcPr>
+          <w:p>
+            <w:pPr>
+              <w:spacing w:after="0" w:line="240" w:lineRule="auto"/>
+              <w:jc w:val="center"/>
+              <w:rPr>
+                <w:rFonts w:ascii="Times New Roman" w:eastAsia="Times New Roman" w:hAnsi="Times New Roman" w:cs="Times New Roman"/>
+                <w:color w:val="000000"/>
+                <w:sz w:val="18"/>
+                <w:szCs w:val="18"/>
+              </w:rPr>
+            </w:pPr>
           </w:p>
         </w:tc>
         <w:tc>
@@ -1537,28 +1398,18 @@
             <w:shd w:val="clear" w:color="auto" w:fill="auto"/>
             <w:noWrap/>
             <w:vAlign w:val="center"/>
-            <w:hideMark/>
-          </w:tcPr>
-          <w:p>
-            <w:pPr>
-              <w:spacing w:after="0" w:line="240" w:lineRule="auto"/>
-              <w:jc w:val="center"/>
-              <w:rPr>
-                <w:rFonts w:ascii="Times New Roman" w:eastAsia="Times New Roman" w:hAnsi="Times New Roman" w:cs="Times New Roman"/>
-                <w:color w:val="000000"/>
-                <w:sz w:val="18"/>
-                <w:szCs w:val="18"/>
-              </w:rPr>
-            </w:pPr>
-            <w:r>
-              <w:rPr>
-                <w:rFonts w:ascii="Times New Roman" w:eastAsia="Times New Roman" w:hAnsi="Times New Roman" w:cs="Times New Roman"/>
-                <w:color w:val="000000"/>
-                <w:sz w:val="18"/>
-                <w:szCs w:val="18"/>
-              </w:rPr>
-              <w:t>42,0289</w:t>
-            </w:r>
+          </w:tcPr>
+          <w:p>
+            <w:pPr>
+              <w:spacing w:after="0" w:line="240" w:lineRule="auto"/>
+              <w:jc w:val="center"/>
+              <w:rPr>
+                <w:rFonts w:ascii="Times New Roman" w:eastAsia="Times New Roman" w:hAnsi="Times New Roman" w:cs="Times New Roman"/>
+                <w:color w:val="000000"/>
+                <w:sz w:val="18"/>
+                <w:szCs w:val="18"/>
+              </w:rPr>
+            </w:pPr>
           </w:p>
         </w:tc>
         <w:tc>
@@ -1573,28 +1424,18 @@
             <w:shd w:val="clear" w:color="auto" w:fill="auto"/>
             <w:noWrap/>
             <w:vAlign w:val="center"/>
-            <w:hideMark/>
-          </w:tcPr>
-          <w:p>
-            <w:pPr>
-              <w:spacing w:after="0" w:line="240" w:lineRule="auto"/>
-              <w:jc w:val="center"/>
-              <w:rPr>
-                <w:rFonts w:ascii="Times New Roman" w:eastAsia="Times New Roman" w:hAnsi="Times New Roman" w:cs="Times New Roman"/>
-                <w:color w:val="000000"/>
-                <w:sz w:val="18"/>
-                <w:szCs w:val="18"/>
-              </w:rPr>
-            </w:pPr>
-            <w:r>
-              <w:rPr>
-                <w:rFonts w:ascii="Times New Roman" w:eastAsia="Times New Roman" w:hAnsi="Times New Roman" w:cs="Times New Roman"/>
-                <w:color w:val="000000"/>
-                <w:sz w:val="18"/>
-                <w:szCs w:val="18"/>
-              </w:rPr>
-              <w:t>16,5217</w:t>
-            </w:r>
+          </w:tcPr>
+          <w:p>
+            <w:pPr>
+              <w:spacing w:after="0" w:line="240" w:lineRule="auto"/>
+              <w:jc w:val="center"/>
+              <w:rPr>
+                <w:rFonts w:ascii="Times New Roman" w:eastAsia="Times New Roman" w:hAnsi="Times New Roman" w:cs="Times New Roman"/>
+                <w:color w:val="000000"/>
+                <w:sz w:val="18"/>
+                <w:szCs w:val="18"/>
+              </w:rPr>
+            </w:pPr>
           </w:p>
         </w:tc>
         <w:tc>
@@ -1609,37 +1450,18 @@
             <w:shd w:val="clear" w:color="auto" w:fill="auto"/>
             <w:noWrap/>
             <w:vAlign w:val="center"/>
-            <w:hideMark/>
-          </w:tcPr>
-          <w:p>
-            <w:pPr>
-              <w:spacing w:after="0" w:line="240" w:lineRule="auto"/>
-              <w:jc w:val="center"/>
-              <w:rPr>
-                <w:rFonts w:ascii="Times New Roman" w:eastAsia="Times New Roman" w:hAnsi="Times New Roman" w:cs="Times New Roman"/>
-                <w:color w:val="000000"/>
-                <w:sz w:val="18"/>
-                <w:szCs w:val="18"/>
-              </w:rPr>
-            </w:pPr>
-            <w:r>
-              <w:rPr>
-                <w:rFonts w:ascii="Times New Roman" w:eastAsia="Times New Roman" w:hAnsi="Times New Roman" w:cs="Times New Roman"/>
-                <w:color w:val="000000"/>
-                <w:sz w:val="18"/>
-                <w:szCs w:val="18"/>
-              </w:rPr>
-              <w:t>58,</w:t>
-            </w:r>
-            <w:r>
-              <w:rPr>
-                <w:rFonts w:ascii="Times New Roman" w:eastAsia="Times New Roman" w:hAnsi="Times New Roman" w:cs="Times New Roman"/>
-                <w:color w:val="000000"/>
-                <w:sz w:val="18"/>
-                <w:szCs w:val="18"/>
-              </w:rPr>
-              <w:t>5507</w:t>
-            </w:r>
+          </w:tcPr>
+          <w:p>
+            <w:pPr>
+              <w:spacing w:after="0" w:line="240" w:lineRule="auto"/>
+              <w:jc w:val="center"/>
+              <w:rPr>
+                <w:rFonts w:ascii="Times New Roman" w:eastAsia="Times New Roman" w:hAnsi="Times New Roman" w:cs="Times New Roman"/>
+                <w:color w:val="000000"/>
+                <w:sz w:val="18"/>
+                <w:szCs w:val="18"/>
+              </w:rPr>
+            </w:pPr>
           </w:p>
         </w:tc>
       </w:tr>
@@ -1916,27 +1738,26 @@
             </w:tcBorders>
             <w:shd w:val="clear" w:color="auto" w:fill="auto"/>
             <w:vAlign w:val="center"/>
-            <w:hideMark/>
-          </w:tcPr>
-          <w:p>
-            <w:pPr>
-              <w:spacing w:after="0" w:line="240" w:lineRule="auto"/>
-              <w:jc w:val="center"/>
-              <w:rPr>
-                <w:rFonts w:ascii="Times New Roman" w:eastAsia="Times New Roman" w:hAnsi="Times New Roman" w:cs="Times New Roman"/>
-                <w:color w:val="000000"/>
-                <w:sz w:val="18"/>
-                <w:szCs w:val="18"/>
-              </w:rPr>
-            </w:pPr>
-            <w:r>
-              <w:rPr>
-                <w:rFonts w:ascii="Times New Roman" w:eastAsia="Times New Roman" w:hAnsi="Times New Roman" w:cs="Times New Roman"/>
-                <w:color w:val="000000"/>
-                <w:sz w:val="18"/>
-                <w:szCs w:val="18"/>
-              </w:rPr>
-              <w:t>32,6923</w:t>
+          </w:tcPr>
+          <w:p>
+            <w:pPr>
+              <w:spacing w:after="0" w:line="240" w:lineRule="auto"/>
+              <w:jc w:val="center"/>
+              <w:rPr>
+                <w:rFonts w:ascii="Times New Roman" w:eastAsia="Times New Roman" w:hAnsi="Times New Roman" w:cs="Times New Roman"/>
+                <w:color w:val="000000"/>
+                <w:sz w:val="18"/>
+                <w:szCs w:val="18"/>
+              </w:rPr>
+            </w:pPr>
+            <w:r>
+              <w:rPr>
+                <w:rFonts w:ascii="Times New Roman" w:eastAsia="Times New Roman" w:hAnsi="Times New Roman" w:cs="Times New Roman"/>
+                <w:color w:val="000000"/>
+                <w:sz w:val="18"/>
+                <w:szCs w:val="18"/>
+              </w:rPr>
+              <w:t>96,4285</w:t>
             </w:r>
           </w:p>
         </w:tc>
@@ -1952,27 +1773,26 @@
             <w:shd w:val="clear" w:color="auto" w:fill="auto"/>
             <w:noWrap/>
             <w:vAlign w:val="center"/>
-            <w:hideMark/>
-          </w:tcPr>
-          <w:p>
-            <w:pPr>
-              <w:spacing w:after="0" w:line="240" w:lineRule="auto"/>
-              <w:jc w:val="center"/>
-              <w:rPr>
-                <w:rFonts w:ascii="Times New Roman" w:eastAsia="Times New Roman" w:hAnsi="Times New Roman" w:cs="Times New Roman"/>
-                <w:color w:val="000000"/>
-                <w:sz w:val="18"/>
-                <w:szCs w:val="18"/>
-              </w:rPr>
-            </w:pPr>
-            <w:r>
-              <w:rPr>
-                <w:rFonts w:ascii="Times New Roman" w:eastAsia="Times New Roman" w:hAnsi="Times New Roman" w:cs="Times New Roman"/>
-                <w:color w:val="000000"/>
-                <w:sz w:val="18"/>
-                <w:szCs w:val="18"/>
-              </w:rPr>
-              <w:t>9,6153</w:t>
+          </w:tcPr>
+          <w:p>
+            <w:pPr>
+              <w:spacing w:after="0" w:line="240" w:lineRule="auto"/>
+              <w:jc w:val="center"/>
+              <w:rPr>
+                <w:rFonts w:ascii="Times New Roman" w:eastAsia="Times New Roman" w:hAnsi="Times New Roman" w:cs="Times New Roman"/>
+                <w:color w:val="000000"/>
+                <w:sz w:val="18"/>
+                <w:szCs w:val="18"/>
+              </w:rPr>
+            </w:pPr>
+            <w:r>
+              <w:rPr>
+                <w:rFonts w:ascii="Times New Roman" w:eastAsia="Times New Roman" w:hAnsi="Times New Roman" w:cs="Times New Roman"/>
+                <w:color w:val="000000"/>
+                <w:sz w:val="18"/>
+                <w:szCs w:val="18"/>
+              </w:rPr>
+              <w:t>0</w:t>
             </w:r>
           </w:p>
         </w:tc>
@@ -1988,28 +1808,18 @@
             <w:shd w:val="clear" w:color="auto" w:fill="auto"/>
             <w:noWrap/>
             <w:vAlign w:val="center"/>
-            <w:hideMark/>
-          </w:tcPr>
-          <w:p>
-            <w:pPr>
-              <w:spacing w:after="0" w:line="240" w:lineRule="auto"/>
-              <w:jc w:val="center"/>
-              <w:rPr>
-                <w:rFonts w:ascii="Times New Roman" w:eastAsia="Times New Roman" w:hAnsi="Times New Roman" w:cs="Times New Roman"/>
-                <w:color w:val="000000"/>
-                <w:sz w:val="18"/>
-                <w:szCs w:val="18"/>
-              </w:rPr>
-            </w:pPr>
-            <w:r>
-              <w:rPr>
-                <w:rFonts w:ascii="Times New Roman" w:eastAsia="Times New Roman" w:hAnsi="Times New Roman" w:cs="Times New Roman"/>
-                <w:color w:val="000000"/>
-                <w:sz w:val="18"/>
-                <w:szCs w:val="18"/>
-              </w:rPr>
-              <w:t>21,1538</w:t>
-            </w:r>
+          </w:tcPr>
+          <w:p>
+            <w:pPr>
+              <w:spacing w:after="0" w:line="240" w:lineRule="auto"/>
+              <w:jc w:val="center"/>
+              <w:rPr>
+                <w:rFonts w:ascii="Times New Roman" w:eastAsia="Times New Roman" w:hAnsi="Times New Roman" w:cs="Times New Roman"/>
+                <w:color w:val="000000"/>
+                <w:sz w:val="18"/>
+                <w:szCs w:val="18"/>
+              </w:rPr>
+            </w:pPr>
           </w:p>
         </w:tc>
         <w:tc>
@@ -2024,27 +1834,26 @@
             <w:shd w:val="clear" w:color="auto" w:fill="auto"/>
             <w:noWrap/>
             <w:vAlign w:val="center"/>
-            <w:hideMark/>
-          </w:tcPr>
-          <w:p>
-            <w:pPr>
-              <w:spacing w:after="0" w:line="240" w:lineRule="auto"/>
-              <w:jc w:val="center"/>
-              <w:rPr>
-                <w:rFonts w:ascii="Times New Roman" w:eastAsia="Times New Roman" w:hAnsi="Times New Roman" w:cs="Times New Roman"/>
-                <w:color w:val="000000"/>
-                <w:sz w:val="18"/>
-                <w:szCs w:val="18"/>
-              </w:rPr>
-            </w:pPr>
-            <w:r>
-              <w:rPr>
-                <w:rFonts w:ascii="Times New Roman" w:eastAsia="Times New Roman" w:hAnsi="Times New Roman" w:cs="Times New Roman"/>
-                <w:color w:val="000000"/>
-                <w:sz w:val="18"/>
-                <w:szCs w:val="18"/>
-              </w:rPr>
-              <w:t>23,0769</w:t>
+          </w:tcPr>
+          <w:p>
+            <w:pPr>
+              <w:spacing w:after="0" w:line="240" w:lineRule="auto"/>
+              <w:jc w:val="center"/>
+              <w:rPr>
+                <w:rFonts w:ascii="Times New Roman" w:eastAsia="Times New Roman" w:hAnsi="Times New Roman" w:cs="Times New Roman"/>
+                <w:color w:val="000000"/>
+                <w:sz w:val="18"/>
+                <w:szCs w:val="18"/>
+              </w:rPr>
+            </w:pPr>
+            <w:r>
+              <w:rPr>
+                <w:rFonts w:ascii="Times New Roman" w:eastAsia="Times New Roman" w:hAnsi="Times New Roman" w:cs="Times New Roman"/>
+                <w:color w:val="000000"/>
+                <w:sz w:val="18"/>
+                <w:szCs w:val="18"/>
+              </w:rPr>
+              <w:t>72,5490</w:t>
             </w:r>
           </w:p>
         </w:tc>
@@ -2060,27 +1869,26 @@
             <w:shd w:val="clear" w:color="auto" w:fill="auto"/>
             <w:noWrap/>
             <w:vAlign w:val="center"/>
-            <w:hideMark/>
-          </w:tcPr>
-          <w:p>
-            <w:pPr>
-              <w:spacing w:after="0" w:line="240" w:lineRule="auto"/>
-              <w:jc w:val="center"/>
-              <w:rPr>
-                <w:rFonts w:ascii="Times New Roman" w:eastAsia="Times New Roman" w:hAnsi="Times New Roman" w:cs="Times New Roman"/>
-                <w:color w:val="000000"/>
-                <w:sz w:val="18"/>
-                <w:szCs w:val="18"/>
-              </w:rPr>
-            </w:pPr>
-            <w:r>
-              <w:rPr>
-                <w:rFonts w:ascii="Times New Roman" w:eastAsia="Times New Roman" w:hAnsi="Times New Roman" w:cs="Times New Roman"/>
-                <w:color w:val="000000"/>
-                <w:sz w:val="18"/>
-                <w:szCs w:val="18"/>
-              </w:rPr>
-              <w:t>16,8269</w:t>
+          </w:tcPr>
+          <w:p>
+            <w:pPr>
+              <w:spacing w:after="0" w:line="240" w:lineRule="auto"/>
+              <w:jc w:val="center"/>
+              <w:rPr>
+                <w:rFonts w:ascii="Times New Roman" w:eastAsia="Times New Roman" w:hAnsi="Times New Roman" w:cs="Times New Roman"/>
+                <w:color w:val="000000"/>
+                <w:sz w:val="18"/>
+                <w:szCs w:val="18"/>
+              </w:rPr>
+            </w:pPr>
+            <w:r>
+              <w:rPr>
+                <w:rFonts w:ascii="Times New Roman" w:eastAsia="Times New Roman" w:hAnsi="Times New Roman" w:cs="Times New Roman"/>
+                <w:color w:val="000000"/>
+                <w:sz w:val="18"/>
+                <w:szCs w:val="18"/>
+              </w:rPr>
+              <w:t>100</w:t>
             </w:r>
           </w:p>
         </w:tc>
@@ -2096,28 +1904,18 @@
             <w:shd w:val="clear" w:color="auto" w:fill="auto"/>
             <w:noWrap/>
             <w:vAlign w:val="center"/>
-            <w:hideMark/>
-          </w:tcPr>
-          <w:p>
-            <w:pPr>
-              <w:spacing w:after="0" w:line="240" w:lineRule="auto"/>
-              <w:jc w:val="center"/>
-              <w:rPr>
-                <w:rFonts w:ascii="Times New Roman" w:eastAsia="Times New Roman" w:hAnsi="Times New Roman" w:cs="Times New Roman"/>
-                <w:color w:val="000000"/>
-                <w:sz w:val="18"/>
-                <w:szCs w:val="18"/>
-              </w:rPr>
-            </w:pPr>
-            <w:r>
-              <w:rPr>
-                <w:rFonts w:ascii="Times New Roman" w:eastAsia="Times New Roman" w:hAnsi="Times New Roman" w:cs="Times New Roman"/>
-                <w:color w:val="000000"/>
-                <w:sz w:val="18"/>
-                <w:szCs w:val="18"/>
-              </w:rPr>
-              <w:t>39,9038</w:t>
-            </w:r>
+          </w:tcPr>
+          <w:p>
+            <w:pPr>
+              <w:spacing w:after="0" w:line="240" w:lineRule="auto"/>
+              <w:jc w:val="center"/>
+              <w:rPr>
+                <w:rFonts w:ascii="Times New Roman" w:eastAsia="Times New Roman" w:hAnsi="Times New Roman" w:cs="Times New Roman"/>
+                <w:color w:val="000000"/>
+                <w:sz w:val="18"/>
+                <w:szCs w:val="18"/>
+              </w:rPr>
+            </w:pPr>
           </w:p>
         </w:tc>
       </w:tr>
@@ -2533,7 +2331,7 @@
                 <w:sz w:val="18"/>
                 <w:szCs w:val="18"/>
               </w:rPr>
-              <w:t>31,3807</w:t>
+              <w:t>87,0967</w:t>
             </w:r>
           </w:p>
         </w:tc>
@@ -2568,7 +2366,7 @@
                 <w:sz w:val="18"/>
                 <w:szCs w:val="18"/>
               </w:rPr>
-              <w:t>18,8284</w:t>
+              <w:t>62,5</w:t>
             </w:r>
           </w:p>
         </w:tc>
@@ -2596,15 +2394,6 @@
                 <w:szCs w:val="18"/>
               </w:rPr>
             </w:pPr>
-            <w:r>
-              <w:rPr>
-                <w:rFonts w:ascii="Times New Roman" w:eastAsia="Times New Roman" w:hAnsi="Times New Roman" w:cs="Times New Roman"/>
-                <w:color w:val="000000"/>
-                <w:sz w:val="18"/>
-                <w:szCs w:val="18"/>
-              </w:rPr>
-              <w:t>25,1046</w:t>
-            </w:r>
           </w:p>
         </w:tc>
         <w:tc>
@@ -2619,27 +2408,26 @@
             <w:shd w:val="clear" w:color="auto" w:fill="auto"/>
             <w:noWrap/>
             <w:vAlign w:val="center"/>
-            <w:hideMark/>
-          </w:tcPr>
-          <w:p>
-            <w:pPr>
-              <w:spacing w:after="0" w:line="240" w:lineRule="auto"/>
-              <w:jc w:val="center"/>
-              <w:rPr>
-                <w:rFonts w:ascii="Times New Roman" w:eastAsia="Times New Roman" w:hAnsi="Times New Roman" w:cs="Times New Roman"/>
-                <w:color w:val="000000"/>
-                <w:sz w:val="18"/>
-                <w:szCs w:val="18"/>
-              </w:rPr>
-            </w:pPr>
-            <w:r>
-              <w:rPr>
-                <w:rFonts w:ascii="Times New Roman" w:eastAsia="Times New Roman" w:hAnsi="Times New Roman" w:cs="Times New Roman"/>
-                <w:color w:val="000000"/>
-                <w:sz w:val="18"/>
-                <w:szCs w:val="18"/>
-              </w:rPr>
-              <w:t>34,3096</w:t>
+          </w:tcPr>
+          <w:p>
+            <w:pPr>
+              <w:spacing w:after="0" w:line="240" w:lineRule="auto"/>
+              <w:jc w:val="center"/>
+              <w:rPr>
+                <w:rFonts w:ascii="Times New Roman" w:eastAsia="Times New Roman" w:hAnsi="Times New Roman" w:cs="Times New Roman"/>
+                <w:color w:val="000000"/>
+                <w:sz w:val="18"/>
+                <w:szCs w:val="18"/>
+              </w:rPr>
+            </w:pPr>
+            <w:r>
+              <w:rPr>
+                <w:rFonts w:ascii="Times New Roman" w:eastAsia="Times New Roman" w:hAnsi="Times New Roman" w:cs="Times New Roman"/>
+                <w:color w:val="000000"/>
+                <w:sz w:val="18"/>
+                <w:szCs w:val="18"/>
+              </w:rPr>
+              <w:t>76,5306</w:t>
             </w:r>
           </w:p>
         </w:tc>
@@ -2655,27 +2443,26 @@
             <w:shd w:val="clear" w:color="auto" w:fill="auto"/>
             <w:noWrap/>
             <w:vAlign w:val="center"/>
-            <w:hideMark/>
-          </w:tcPr>
-          <w:p>
-            <w:pPr>
-              <w:spacing w:after="0" w:line="240" w:lineRule="auto"/>
-              <w:jc w:val="center"/>
-              <w:rPr>
-                <w:rFonts w:ascii="Times New Roman" w:eastAsia="Times New Roman" w:hAnsi="Times New Roman" w:cs="Times New Roman"/>
-                <w:color w:val="000000"/>
-                <w:sz w:val="18"/>
-                <w:szCs w:val="18"/>
-              </w:rPr>
-            </w:pPr>
-            <w:r>
-              <w:rPr>
-                <w:rFonts w:ascii="Times New Roman" w:eastAsia="Times New Roman" w:hAnsi="Times New Roman" w:cs="Times New Roman"/>
-                <w:color w:val="000000"/>
-                <w:sz w:val="18"/>
-                <w:szCs w:val="18"/>
-              </w:rPr>
-              <w:t>30,7531</w:t>
+          </w:tcPr>
+          <w:p>
+            <w:pPr>
+              <w:spacing w:after="0" w:line="240" w:lineRule="auto"/>
+              <w:jc w:val="center"/>
+              <w:rPr>
+                <w:rFonts w:ascii="Times New Roman" w:eastAsia="Times New Roman" w:hAnsi="Times New Roman" w:cs="Times New Roman"/>
+                <w:color w:val="000000"/>
+                <w:sz w:val="18"/>
+                <w:szCs w:val="18"/>
+              </w:rPr>
+            </w:pPr>
+            <w:r>
+              <w:rPr>
+                <w:rFonts w:ascii="Times New Roman" w:eastAsia="Times New Roman" w:hAnsi="Times New Roman" w:cs="Times New Roman"/>
+                <w:color w:val="000000"/>
+                <w:sz w:val="18"/>
+                <w:szCs w:val="18"/>
+              </w:rPr>
+              <w:t>85,7142</w:t>
             </w:r>
           </w:p>
         </w:tc>
@@ -2691,28 +2478,18 @@
             <w:shd w:val="clear" w:color="auto" w:fill="auto"/>
             <w:noWrap/>
             <w:vAlign w:val="center"/>
-            <w:hideMark/>
-          </w:tcPr>
-          <w:p>
-            <w:pPr>
-              <w:spacing w:after="0" w:line="240" w:lineRule="auto"/>
-              <w:jc w:val="center"/>
-              <w:rPr>
-                <w:rFonts w:ascii="Times New Roman" w:eastAsia="Times New Roman" w:hAnsi="Times New Roman" w:cs="Times New Roman"/>
-                <w:color w:val="000000"/>
-                <w:sz w:val="18"/>
-                <w:szCs w:val="18"/>
-              </w:rPr>
-            </w:pPr>
-            <w:r>
-              <w:rPr>
-                <w:rFonts w:ascii="Times New Roman" w:eastAsia="Times New Roman" w:hAnsi="Times New Roman" w:cs="Times New Roman"/>
-                <w:color w:val="000000"/>
-                <w:sz w:val="18"/>
-                <w:szCs w:val="18"/>
-              </w:rPr>
-              <w:t>65,0627</w:t>
-            </w:r>
+          </w:tcPr>
+          <w:p>
+            <w:pPr>
+              <w:spacing w:after="0" w:line="240" w:lineRule="auto"/>
+              <w:jc w:val="center"/>
+              <w:rPr>
+                <w:rFonts w:ascii="Times New Roman" w:eastAsia="Times New Roman" w:hAnsi="Times New Roman" w:cs="Times New Roman"/>
+                <w:color w:val="000000"/>
+                <w:sz w:val="18"/>
+                <w:szCs w:val="18"/>
+              </w:rPr>
+            </w:pPr>
           </w:p>
         </w:tc>
       </w:tr>
@@ -2920,27 +2697,26 @@
             </w:tcBorders>
             <w:shd w:val="clear" w:color="auto" w:fill="auto"/>
             <w:vAlign w:val="center"/>
-            <w:hideMark/>
-          </w:tcPr>
-          <w:p>
-            <w:pPr>
-              <w:spacing w:after="0" w:line="240" w:lineRule="auto"/>
-              <w:jc w:val="center"/>
-              <w:rPr>
-                <w:rFonts w:ascii="Times New Roman" w:eastAsia="Times New Roman" w:hAnsi="Times New Roman" w:cs="Times New Roman"/>
-                <w:color w:val="000000"/>
-                <w:sz w:val="18"/>
-                <w:szCs w:val="18"/>
-              </w:rPr>
-            </w:pPr>
-            <w:r>
-              <w:rPr>
-                <w:rFonts w:ascii="Times New Roman" w:eastAsia="Times New Roman" w:hAnsi="Times New Roman" w:cs="Times New Roman"/>
-                <w:color w:val="000000"/>
-                <w:sz w:val="18"/>
-                <w:szCs w:val="18"/>
-              </w:rPr>
-              <w:t>33,5051</w:t>
+          </w:tcPr>
+          <w:p>
+            <w:pPr>
+              <w:spacing w:after="0" w:line="240" w:lineRule="auto"/>
+              <w:jc w:val="center"/>
+              <w:rPr>
+                <w:rFonts w:ascii="Times New Roman" w:eastAsia="Times New Roman" w:hAnsi="Times New Roman" w:cs="Times New Roman"/>
+                <w:color w:val="000000"/>
+                <w:sz w:val="18"/>
+                <w:szCs w:val="18"/>
+              </w:rPr>
+            </w:pPr>
+            <w:r>
+              <w:rPr>
+                <w:rFonts w:ascii="Times New Roman" w:eastAsia="Times New Roman" w:hAnsi="Times New Roman" w:cs="Times New Roman"/>
+                <w:color w:val="000000"/>
+                <w:sz w:val="18"/>
+                <w:szCs w:val="18"/>
+              </w:rPr>
+              <w:t>71,7948</w:t>
             </w:r>
           </w:p>
         </w:tc>
@@ -2956,27 +2732,26 @@
             <w:shd w:val="clear" w:color="auto" w:fill="auto"/>
             <w:noWrap/>
             <w:vAlign w:val="center"/>
-            <w:hideMark/>
-          </w:tcPr>
-          <w:p>
-            <w:pPr>
-              <w:spacing w:after="0" w:line="240" w:lineRule="auto"/>
-              <w:jc w:val="center"/>
-              <w:rPr>
-                <w:rFonts w:ascii="Times New Roman" w:eastAsia="Times New Roman" w:hAnsi="Times New Roman" w:cs="Times New Roman"/>
-                <w:color w:val="000000"/>
-                <w:sz w:val="18"/>
-                <w:szCs w:val="18"/>
-              </w:rPr>
-            </w:pPr>
-            <w:r>
-              <w:rPr>
-                <w:rFonts w:ascii="Times New Roman" w:eastAsia="Times New Roman" w:hAnsi="Times New Roman" w:cs="Times New Roman"/>
-                <w:color w:val="000000"/>
-                <w:sz w:val="18"/>
-                <w:szCs w:val="18"/>
-              </w:rPr>
-              <w:t>4,1237</w:t>
+          </w:tcPr>
+          <w:p>
+            <w:pPr>
+              <w:spacing w:after="0" w:line="240" w:lineRule="auto"/>
+              <w:jc w:val="center"/>
+              <w:rPr>
+                <w:rFonts w:ascii="Times New Roman" w:eastAsia="Times New Roman" w:hAnsi="Times New Roman" w:cs="Times New Roman"/>
+                <w:color w:val="000000"/>
+                <w:sz w:val="18"/>
+                <w:szCs w:val="18"/>
+              </w:rPr>
+            </w:pPr>
+            <w:r>
+              <w:rPr>
+                <w:rFonts w:ascii="Times New Roman" w:eastAsia="Times New Roman" w:hAnsi="Times New Roman" w:cs="Times New Roman"/>
+                <w:color w:val="000000"/>
+                <w:sz w:val="18"/>
+                <w:szCs w:val="18"/>
+              </w:rPr>
+              <w:t>0</w:t>
             </w:r>
           </w:p>
         </w:tc>
@@ -2992,28 +2767,18 @@
             <w:shd w:val="clear" w:color="auto" w:fill="auto"/>
             <w:noWrap/>
             <w:vAlign w:val="center"/>
-            <w:hideMark/>
-          </w:tcPr>
-          <w:p>
-            <w:pPr>
-              <w:spacing w:after="0" w:line="240" w:lineRule="auto"/>
-              <w:jc w:val="center"/>
-              <w:rPr>
-                <w:rFonts w:ascii="Times New Roman" w:eastAsia="Times New Roman" w:hAnsi="Times New Roman" w:cs="Times New Roman"/>
-                <w:color w:val="000000"/>
-                <w:sz w:val="18"/>
-                <w:szCs w:val="18"/>
-              </w:rPr>
-            </w:pPr>
-            <w:r>
-              <w:rPr>
-                <w:rFonts w:ascii="Times New Roman" w:eastAsia="Times New Roman" w:hAnsi="Times New Roman" w:cs="Times New Roman"/>
-                <w:color w:val="000000"/>
-                <w:sz w:val="18"/>
-                <w:szCs w:val="18"/>
-              </w:rPr>
-              <w:t>18,8144</w:t>
-            </w:r>
+          </w:tcPr>
+          <w:p>
+            <w:pPr>
+              <w:spacing w:after="0" w:line="240" w:lineRule="auto"/>
+              <w:jc w:val="center"/>
+              <w:rPr>
+                <w:rFonts w:ascii="Times New Roman" w:eastAsia="Times New Roman" w:hAnsi="Times New Roman" w:cs="Times New Roman"/>
+                <w:color w:val="000000"/>
+                <w:sz w:val="18"/>
+                <w:szCs w:val="18"/>
+              </w:rPr>
+            </w:pPr>
           </w:p>
         </w:tc>
         <w:tc>
@@ -3028,27 +2793,26 @@
             <w:shd w:val="clear" w:color="auto" w:fill="auto"/>
             <w:noWrap/>
             <w:vAlign w:val="center"/>
-            <w:hideMark/>
-          </w:tcPr>
-          <w:p>
-            <w:pPr>
-              <w:spacing w:after="0" w:line="240" w:lineRule="auto"/>
-              <w:jc w:val="center"/>
-              <w:rPr>
-                <w:rFonts w:ascii="Times New Roman" w:eastAsia="Times New Roman" w:hAnsi="Times New Roman" w:cs="Times New Roman"/>
-                <w:color w:val="000000"/>
-                <w:sz w:val="18"/>
-                <w:szCs w:val="18"/>
-              </w:rPr>
-            </w:pPr>
-            <w:r>
-              <w:rPr>
-                <w:rFonts w:ascii="Times New Roman" w:eastAsia="Times New Roman" w:hAnsi="Times New Roman" w:cs="Times New Roman"/>
-                <w:color w:val="000000"/>
-                <w:sz w:val="18"/>
-                <w:szCs w:val="18"/>
-              </w:rPr>
-              <w:t>40,7216</w:t>
+          </w:tcPr>
+          <w:p>
+            <w:pPr>
+              <w:spacing w:after="0" w:line="240" w:lineRule="auto"/>
+              <w:jc w:val="center"/>
+              <w:rPr>
+                <w:rFonts w:ascii="Times New Roman" w:eastAsia="Times New Roman" w:hAnsi="Times New Roman" w:cs="Times New Roman"/>
+                <w:color w:val="000000"/>
+                <w:sz w:val="18"/>
+                <w:szCs w:val="18"/>
+              </w:rPr>
+            </w:pPr>
+            <w:r>
+              <w:rPr>
+                <w:rFonts w:ascii="Times New Roman" w:eastAsia="Times New Roman" w:hAnsi="Times New Roman" w:cs="Times New Roman"/>
+                <w:color w:val="000000"/>
+                <w:sz w:val="18"/>
+                <w:szCs w:val="18"/>
+              </w:rPr>
+              <w:t>59,4202</w:t>
             </w:r>
           </w:p>
         </w:tc>
@@ -3064,27 +2828,26 @@
             <w:shd w:val="clear" w:color="auto" w:fill="auto"/>
             <w:noWrap/>
             <w:vAlign w:val="center"/>
-            <w:hideMark/>
-          </w:tcPr>
-          <w:p>
-            <w:pPr>
-              <w:spacing w:after="0" w:line="240" w:lineRule="auto"/>
-              <w:jc w:val="center"/>
-              <w:rPr>
-                <w:rFonts w:ascii="Times New Roman" w:eastAsia="Times New Roman" w:hAnsi="Times New Roman" w:cs="Times New Roman"/>
-                <w:color w:val="000000"/>
-                <w:sz w:val="18"/>
-                <w:szCs w:val="18"/>
-              </w:rPr>
-            </w:pPr>
-            <w:r>
-              <w:rPr>
-                <w:rFonts w:ascii="Times New Roman" w:eastAsia="Times New Roman" w:hAnsi="Times New Roman" w:cs="Times New Roman"/>
-                <w:color w:val="000000"/>
-                <w:sz w:val="18"/>
-                <w:szCs w:val="18"/>
-              </w:rPr>
-              <w:t>14,6907</w:t>
+          </w:tcPr>
+          <w:p>
+            <w:pPr>
+              <w:spacing w:after="0" w:line="240" w:lineRule="auto"/>
+              <w:jc w:val="center"/>
+              <w:rPr>
+                <w:rFonts w:ascii="Times New Roman" w:eastAsia="Times New Roman" w:hAnsi="Times New Roman" w:cs="Times New Roman"/>
+                <w:color w:val="000000"/>
+                <w:sz w:val="18"/>
+                <w:szCs w:val="18"/>
+              </w:rPr>
+            </w:pPr>
+            <w:r>
+              <w:rPr>
+                <w:rFonts w:ascii="Times New Roman" w:eastAsia="Times New Roman" w:hAnsi="Times New Roman" w:cs="Times New Roman"/>
+                <w:color w:val="000000"/>
+                <w:sz w:val="18"/>
+                <w:szCs w:val="18"/>
+              </w:rPr>
+              <w:t>100</w:t>
             </w:r>
           </w:p>
         </w:tc>
@@ -3100,28 +2863,18 @@
             <w:shd w:val="clear" w:color="auto" w:fill="auto"/>
             <w:noWrap/>
             <w:vAlign w:val="center"/>
-            <w:hideMark/>
-          </w:tcPr>
-          <w:p>
-            <w:pPr>
-              <w:spacing w:after="0" w:line="240" w:lineRule="auto"/>
-              <w:jc w:val="center"/>
-              <w:rPr>
-                <w:rFonts w:ascii="Times New Roman" w:eastAsia="Times New Roman" w:hAnsi="Times New Roman" w:cs="Times New Roman"/>
-                <w:color w:val="000000"/>
-                <w:sz w:val="18"/>
-                <w:szCs w:val="18"/>
-              </w:rPr>
-            </w:pPr>
-            <w:r>
-              <w:rPr>
-                <w:rFonts w:ascii="Times New Roman" w:eastAsia="Times New Roman" w:hAnsi="Times New Roman" w:cs="Times New Roman"/>
-                <w:color w:val="000000"/>
-                <w:sz w:val="18"/>
-                <w:szCs w:val="18"/>
-              </w:rPr>
-              <w:t>55,4123</w:t>
-            </w:r>
+          </w:tcPr>
+          <w:p>
+            <w:pPr>
+              <w:spacing w:after="0" w:line="240" w:lineRule="auto"/>
+              <w:jc w:val="center"/>
+              <w:rPr>
+                <w:rFonts w:ascii="Times New Roman" w:eastAsia="Times New Roman" w:hAnsi="Times New Roman" w:cs="Times New Roman"/>
+                <w:color w:val="000000"/>
+                <w:sz w:val="18"/>
+                <w:szCs w:val="18"/>
+              </w:rPr>
+            </w:pPr>
           </w:p>
         </w:tc>
       </w:tr>
@@ -3429,28 +3182,18 @@
             </w:tcBorders>
             <w:shd w:val="clear" w:color="auto" w:fill="auto"/>
             <w:vAlign w:val="center"/>
-            <w:hideMark/>
-          </w:tcPr>
-          <w:p>
-            <w:pPr>
-              <w:spacing w:after="0" w:line="240" w:lineRule="auto"/>
-              <w:jc w:val="center"/>
-              <w:rPr>
-                <w:rFonts w:ascii="Times New Roman" w:eastAsia="Times New Roman" w:hAnsi="Times New Roman" w:cs="Times New Roman"/>
-                <w:color w:val="000000"/>
-                <w:sz w:val="18"/>
-                <w:szCs w:val="18"/>
-              </w:rPr>
-            </w:pPr>
-            <w:r>
-              <w:rPr>
-                <w:rFonts w:ascii="Times New Roman" w:eastAsia="Times New Roman" w:hAnsi="Times New Roman" w:cs="Times New Roman"/>
-                <w:color w:val="000000"/>
-                <w:sz w:val="18"/>
-                <w:szCs w:val="18"/>
-              </w:rPr>
-              <w:t>70,1171</w:t>
-            </w:r>
+          </w:tcPr>
+          <w:p>
+            <w:pPr>
+              <w:spacing w:after="0" w:line="240" w:lineRule="auto"/>
+              <w:jc w:val="center"/>
+              <w:rPr>
+                <w:rFonts w:ascii="Times New Roman" w:eastAsia="Times New Roman" w:hAnsi="Times New Roman" w:cs="Times New Roman"/>
+                <w:color w:val="000000"/>
+                <w:sz w:val="18"/>
+                <w:szCs w:val="18"/>
+              </w:rPr>
+            </w:pPr>
           </w:p>
         </w:tc>
         <w:tc>
@@ -3465,28 +3208,18 @@
             <w:shd w:val="clear" w:color="auto" w:fill="auto"/>
             <w:noWrap/>
             <w:vAlign w:val="center"/>
-            <w:hideMark/>
-          </w:tcPr>
-          <w:p>
-            <w:pPr>
-              <w:spacing w:after="0" w:line="240" w:lineRule="auto"/>
-              <w:jc w:val="center"/>
-              <w:rPr>
-                <w:rFonts w:ascii="Times New Roman" w:eastAsia="Times New Roman" w:hAnsi="Times New Roman" w:cs="Times New Roman"/>
-                <w:color w:val="000000"/>
-                <w:sz w:val="18"/>
-                <w:szCs w:val="18"/>
-              </w:rPr>
-            </w:pPr>
-            <w:r>
-              <w:rPr>
-                <w:rFonts w:ascii="Times New Roman" w:eastAsia="Times New Roman" w:hAnsi="Times New Roman" w:cs="Times New Roman"/>
-                <w:color w:val="000000"/>
-                <w:sz w:val="18"/>
-                <w:szCs w:val="18"/>
-              </w:rPr>
-              <w:t>29,1015</w:t>
-            </w:r>
+          </w:tcPr>
+          <w:p>
+            <w:pPr>
+              <w:spacing w:after="0" w:line="240" w:lineRule="auto"/>
+              <w:jc w:val="center"/>
+              <w:rPr>
+                <w:rFonts w:ascii="Times New Roman" w:eastAsia="Times New Roman" w:hAnsi="Times New Roman" w:cs="Times New Roman"/>
+                <w:color w:val="000000"/>
+                <w:sz w:val="18"/>
+                <w:szCs w:val="18"/>
+              </w:rPr>
+            </w:pPr>
           </w:p>
         </w:tc>
         <w:tc>
@@ -3501,28 +3234,18 @@
             <w:shd w:val="clear" w:color="auto" w:fill="auto"/>
             <w:noWrap/>
             <w:vAlign w:val="center"/>
-            <w:hideMark/>
-          </w:tcPr>
-          <w:p>
-            <w:pPr>
-              <w:spacing w:after="0" w:line="240" w:lineRule="auto"/>
-              <w:jc w:val="center"/>
-              <w:rPr>
-                <w:rFonts w:ascii="Times New Roman" w:eastAsia="Times New Roman" w:hAnsi="Times New Roman" w:cs="Times New Roman"/>
-                <w:color w:val="000000"/>
-                <w:sz w:val="18"/>
-                <w:szCs w:val="18"/>
-              </w:rPr>
-            </w:pPr>
-            <w:r>
-              <w:rPr>
-                <w:rFonts w:ascii="Times New Roman" w:eastAsia="Times New Roman" w:hAnsi="Times New Roman" w:cs="Times New Roman"/>
-                <w:color w:val="000000"/>
-                <w:sz w:val="18"/>
-                <w:szCs w:val="18"/>
-              </w:rPr>
-              <w:t>49,6093</w:t>
-            </w:r>
+          </w:tcPr>
+          <w:p>
+            <w:pPr>
+              <w:spacing w:after="0" w:line="240" w:lineRule="auto"/>
+              <w:jc w:val="center"/>
+              <w:rPr>
+                <w:rFonts w:ascii="Times New Roman" w:eastAsia="Times New Roman" w:hAnsi="Times New Roman" w:cs="Times New Roman"/>
+                <w:color w:val="000000"/>
+                <w:sz w:val="18"/>
+                <w:szCs w:val="18"/>
+              </w:rPr>
+            </w:pPr>
           </w:p>
         </w:tc>
         <w:tc>
@@ -3537,28 +3260,18 @@
             <w:shd w:val="clear" w:color="auto" w:fill="auto"/>
             <w:noWrap/>
             <w:vAlign w:val="center"/>
-            <w:hideMark/>
-          </w:tcPr>
-          <w:p>
-            <w:pPr>
-              <w:spacing w:after="0" w:line="240" w:lineRule="auto"/>
-              <w:jc w:val="center"/>
-              <w:rPr>
-                <w:rFonts w:ascii="Times New Roman" w:eastAsia="Times New Roman" w:hAnsi="Times New Roman" w:cs="Times New Roman"/>
-                <w:color w:val="000000"/>
-                <w:sz w:val="18"/>
-                <w:szCs w:val="18"/>
-              </w:rPr>
-            </w:pPr>
-            <w:r>
-              <w:rPr>
-                <w:rFonts w:ascii="Times New Roman" w:eastAsia="Times New Roman" w:hAnsi="Times New Roman" w:cs="Times New Roman"/>
-                <w:color w:val="000000"/>
-                <w:sz w:val="18"/>
-                <w:szCs w:val="18"/>
-              </w:rPr>
-              <w:t>53,2226</w:t>
-            </w:r>
+          </w:tcPr>
+          <w:p>
+            <w:pPr>
+              <w:spacing w:after="0" w:line="240" w:lineRule="auto"/>
+              <w:jc w:val="center"/>
+              <w:rPr>
+                <w:rFonts w:ascii="Times New Roman" w:eastAsia="Times New Roman" w:hAnsi="Times New Roman" w:cs="Times New Roman"/>
+                <w:color w:val="000000"/>
+                <w:sz w:val="18"/>
+                <w:szCs w:val="18"/>
+              </w:rPr>
+            </w:pPr>
           </w:p>
         </w:tc>
         <w:tc>
@@ -3573,28 +3286,18 @@
             <w:shd w:val="clear" w:color="auto" w:fill="auto"/>
             <w:noWrap/>
             <w:vAlign w:val="center"/>
-            <w:hideMark/>
-          </w:tcPr>
-          <w:p>
-            <w:pPr>
-              <w:spacing w:after="0" w:line="240" w:lineRule="auto"/>
-              <w:jc w:val="center"/>
-              <w:rPr>
-                <w:rFonts w:ascii="Times New Roman" w:eastAsia="Times New Roman" w:hAnsi="Times New Roman" w:cs="Times New Roman"/>
-                <w:color w:val="000000"/>
-                <w:sz w:val="18"/>
-                <w:szCs w:val="18"/>
-              </w:rPr>
-            </w:pPr>
-            <w:r>
-              <w:rPr>
-                <w:rFonts w:ascii="Times New Roman" w:eastAsia="Times New Roman" w:hAnsi="Times New Roman" w:cs="Times New Roman"/>
-                <w:color w:val="000000"/>
-                <w:sz w:val="18"/>
-                <w:szCs w:val="18"/>
-              </w:rPr>
-              <w:t>29,4921</w:t>
-            </w:r>
+          </w:tcPr>
+          <w:p>
+            <w:pPr>
+              <w:spacing w:after="0" w:line="240" w:lineRule="auto"/>
+              <w:jc w:val="center"/>
+              <w:rPr>
+                <w:rFonts w:ascii="Times New Roman" w:eastAsia="Times New Roman" w:hAnsi="Times New Roman" w:cs="Times New Roman"/>
+                <w:color w:val="000000"/>
+                <w:sz w:val="18"/>
+                <w:szCs w:val="18"/>
+              </w:rPr>
+            </w:pPr>
           </w:p>
         </w:tc>
         <w:tc>
@@ -3609,28 +3312,18 @@
             <w:shd w:val="clear" w:color="auto" w:fill="auto"/>
             <w:noWrap/>
             <w:vAlign w:val="center"/>
-            <w:hideMark/>
-          </w:tcPr>
-          <w:p>
-            <w:pPr>
-              <w:spacing w:after="0" w:line="240" w:lineRule="auto"/>
-              <w:jc w:val="center"/>
-              <w:rPr>
-                <w:rFonts w:ascii="Times New Roman" w:eastAsia="Times New Roman" w:hAnsi="Times New Roman" w:cs="Times New Roman"/>
-                <w:color w:val="000000"/>
-                <w:sz w:val="18"/>
-                <w:szCs w:val="18"/>
-              </w:rPr>
-            </w:pPr>
-            <w:r>
-              <w:rPr>
-                <w:rFonts w:ascii="Times New Roman" w:eastAsia="Times New Roman" w:hAnsi="Times New Roman" w:cs="Times New Roman"/>
-                <w:color w:val="000000"/>
-                <w:sz w:val="18"/>
-                <w:szCs w:val="18"/>
-              </w:rPr>
-              <w:t>82,7148</w:t>
-            </w:r>
+          </w:tcPr>
+          <w:p>
+            <w:pPr>
+              <w:spacing w:after="0" w:line="240" w:lineRule="auto"/>
+              <w:jc w:val="center"/>
+              <w:rPr>
+                <w:rFonts w:ascii="Times New Roman" w:eastAsia="Times New Roman" w:hAnsi="Times New Roman" w:cs="Times New Roman"/>
+                <w:color w:val="000000"/>
+                <w:sz w:val="18"/>
+                <w:szCs w:val="18"/>
+              </w:rPr>
+            </w:pPr>
           </w:p>
         </w:tc>
       </w:tr>
@@ -3920,27 +3613,26 @@
             </w:tcBorders>
             <w:shd w:val="clear" w:color="auto" w:fill="auto"/>
             <w:vAlign w:val="center"/>
-            <w:hideMark/>
-          </w:tcPr>
-          <w:p>
-            <w:pPr>
-              <w:spacing w:after="0" w:line="240" w:lineRule="auto"/>
-              <w:jc w:val="center"/>
-              <w:rPr>
-                <w:rFonts w:ascii="Times New Roman" w:eastAsia="Times New Roman" w:hAnsi="Times New Roman" w:cs="Times New Roman"/>
-                <w:color w:val="000000"/>
-                <w:sz w:val="18"/>
-                <w:szCs w:val="18"/>
-              </w:rPr>
-            </w:pPr>
-            <w:r>
-              <w:rPr>
-                <w:rFonts w:ascii="Times New Roman" w:eastAsia="Times New Roman" w:hAnsi="Times New Roman" w:cs="Times New Roman"/>
-                <w:color w:val="000000"/>
-                <w:sz w:val="18"/>
-                <w:szCs w:val="18"/>
-              </w:rPr>
-              <w:t>27,0742</w:t>
+          </w:tcPr>
+          <w:p>
+            <w:pPr>
+              <w:spacing w:after="0" w:line="240" w:lineRule="auto"/>
+              <w:jc w:val="center"/>
+              <w:rPr>
+                <w:rFonts w:ascii="Times New Roman" w:eastAsia="Times New Roman" w:hAnsi="Times New Roman" w:cs="Times New Roman"/>
+                <w:color w:val="000000"/>
+                <w:sz w:val="18"/>
+                <w:szCs w:val="18"/>
+              </w:rPr>
+            </w:pPr>
+            <w:r>
+              <w:rPr>
+                <w:rFonts w:ascii="Times New Roman" w:eastAsia="Times New Roman" w:hAnsi="Times New Roman" w:cs="Times New Roman"/>
+                <w:color w:val="000000"/>
+                <w:sz w:val="18"/>
+                <w:szCs w:val="18"/>
+              </w:rPr>
+              <w:t>82,0895</w:t>
             </w:r>
           </w:p>
         </w:tc>
@@ -3956,27 +3648,26 @@
             <w:shd w:val="clear" w:color="auto" w:fill="auto"/>
             <w:noWrap/>
             <w:vAlign w:val="center"/>
-            <w:hideMark/>
-          </w:tcPr>
-          <w:p>
-            <w:pPr>
-              <w:spacing w:after="0" w:line="240" w:lineRule="auto"/>
-              <w:jc w:val="center"/>
-              <w:rPr>
-                <w:rFonts w:ascii="Times New Roman" w:eastAsia="Times New Roman" w:hAnsi="Times New Roman" w:cs="Times New Roman"/>
-                <w:color w:val="000000"/>
-                <w:sz w:val="18"/>
-                <w:szCs w:val="18"/>
-              </w:rPr>
-            </w:pPr>
-            <w:r>
-              <w:rPr>
-                <w:rFonts w:ascii="Times New Roman" w:eastAsia="Times New Roman" w:hAnsi="Times New Roman" w:cs="Times New Roman"/>
-                <w:color w:val="000000"/>
-                <w:sz w:val="18"/>
-                <w:szCs w:val="18"/>
-              </w:rPr>
-              <w:t>13,9737</w:t>
+          </w:tcPr>
+          <w:p>
+            <w:pPr>
+              <w:spacing w:after="0" w:line="240" w:lineRule="auto"/>
+              <w:jc w:val="center"/>
+              <w:rPr>
+                <w:rFonts w:ascii="Times New Roman" w:eastAsia="Times New Roman" w:hAnsi="Times New Roman" w:cs="Times New Roman"/>
+                <w:color w:val="000000"/>
+                <w:sz w:val="18"/>
+                <w:szCs w:val="18"/>
+              </w:rPr>
+            </w:pPr>
+            <w:r>
+              <w:rPr>
+                <w:rFonts w:ascii="Times New Roman" w:eastAsia="Times New Roman" w:hAnsi="Times New Roman" w:cs="Times New Roman"/>
+                <w:color w:val="000000"/>
+                <w:sz w:val="18"/>
+                <w:szCs w:val="18"/>
+              </w:rPr>
+              <w:t>81,8181</w:t>
             </w:r>
           </w:p>
         </w:tc>
@@ -3992,28 +3683,18 @@
             <w:shd w:val="clear" w:color="auto" w:fill="auto"/>
             <w:noWrap/>
             <w:vAlign w:val="center"/>
-            <w:hideMark/>
-          </w:tcPr>
-          <w:p>
-            <w:pPr>
-              <w:spacing w:after="0" w:line="240" w:lineRule="auto"/>
-              <w:jc w:val="center"/>
-              <w:rPr>
-                <w:rFonts w:ascii="Times New Roman" w:eastAsia="Times New Roman" w:hAnsi="Times New Roman" w:cs="Times New Roman"/>
-                <w:color w:val="000000"/>
-                <w:sz w:val="18"/>
-                <w:szCs w:val="18"/>
-              </w:rPr>
-            </w:pPr>
-            <w:r>
-              <w:rPr>
-                <w:rFonts w:ascii="Times New Roman" w:eastAsia="Times New Roman" w:hAnsi="Times New Roman" w:cs="Times New Roman"/>
-                <w:color w:val="000000"/>
-                <w:sz w:val="18"/>
-                <w:szCs w:val="18"/>
-              </w:rPr>
-              <w:t>20,5240</w:t>
-            </w:r>
+          </w:tcPr>
+          <w:p>
+            <w:pPr>
+              <w:spacing w:after="0" w:line="240" w:lineRule="auto"/>
+              <w:jc w:val="center"/>
+              <w:rPr>
+                <w:rFonts w:ascii="Times New Roman" w:eastAsia="Times New Roman" w:hAnsi="Times New Roman" w:cs="Times New Roman"/>
+                <w:color w:val="000000"/>
+                <w:sz w:val="18"/>
+                <w:szCs w:val="18"/>
+              </w:rPr>
+            </w:pPr>
           </w:p>
         </w:tc>
         <w:tc>
@@ -4028,27 +3709,26 @@
             <w:shd w:val="clear" w:color="auto" w:fill="auto"/>
             <w:noWrap/>
             <w:vAlign w:val="center"/>
-            <w:hideMark/>
-          </w:tcPr>
-          <w:p>
-            <w:pPr>
-              <w:spacing w:after="0" w:line="240" w:lineRule="auto"/>
-              <w:jc w:val="center"/>
-              <w:rPr>
-                <w:rFonts w:ascii="Times New Roman" w:eastAsia="Times New Roman" w:hAnsi="Times New Roman" w:cs="Times New Roman"/>
-                <w:color w:val="000000"/>
-                <w:sz w:val="18"/>
-                <w:szCs w:val="18"/>
-              </w:rPr>
-            </w:pPr>
-            <w:r>
-              <w:rPr>
-                <w:rFonts w:ascii="Times New Roman" w:eastAsia="Times New Roman" w:hAnsi="Times New Roman" w:cs="Times New Roman"/>
-                <w:color w:val="000000"/>
-                <w:sz w:val="18"/>
-                <w:szCs w:val="18"/>
-              </w:rPr>
-              <w:t>30,3493</w:t>
+          </w:tcPr>
+          <w:p>
+            <w:pPr>
+              <w:spacing w:after="0" w:line="240" w:lineRule="auto"/>
+              <w:jc w:val="center"/>
+              <w:rPr>
+                <w:rFonts w:ascii="Times New Roman" w:eastAsia="Times New Roman" w:hAnsi="Times New Roman" w:cs="Times New Roman"/>
+                <w:color w:val="000000"/>
+                <w:sz w:val="18"/>
+                <w:szCs w:val="18"/>
+              </w:rPr>
+            </w:pPr>
+            <w:r>
+              <w:rPr>
+                <w:rFonts w:ascii="Times New Roman" w:eastAsia="Times New Roman" w:hAnsi="Times New Roman" w:cs="Times New Roman"/>
+                <w:color w:val="000000"/>
+                <w:sz w:val="18"/>
+                <w:szCs w:val="18"/>
+              </w:rPr>
+              <w:t>62,6168</w:t>
             </w:r>
           </w:p>
         </w:tc>
@@ -4064,27 +3744,26 @@
             <w:shd w:val="clear" w:color="auto" w:fill="auto"/>
             <w:noWrap/>
             <w:vAlign w:val="center"/>
-            <w:hideMark/>
-          </w:tcPr>
-          <w:p>
-            <w:pPr>
-              <w:spacing w:after="0" w:line="240" w:lineRule="auto"/>
-              <w:jc w:val="center"/>
-              <w:rPr>
-                <w:rFonts w:ascii="Times New Roman" w:eastAsia="Times New Roman" w:hAnsi="Times New Roman" w:cs="Times New Roman"/>
-                <w:color w:val="000000"/>
-                <w:sz w:val="18"/>
-                <w:szCs w:val="18"/>
-              </w:rPr>
-            </w:pPr>
-            <w:r>
-              <w:rPr>
-                <w:rFonts w:ascii="Times New Roman" w:eastAsia="Times New Roman" w:hAnsi="Times New Roman" w:cs="Times New Roman"/>
-                <w:color w:val="000000"/>
-                <w:sz w:val="18"/>
-                <w:szCs w:val="18"/>
-              </w:rPr>
-              <w:t>14,1921</w:t>
+          </w:tcPr>
+          <w:p>
+            <w:pPr>
+              <w:spacing w:after="0" w:line="240" w:lineRule="auto"/>
+              <w:jc w:val="center"/>
+              <w:rPr>
+                <w:rFonts w:ascii="Times New Roman" w:eastAsia="Times New Roman" w:hAnsi="Times New Roman" w:cs="Times New Roman"/>
+                <w:color w:val="000000"/>
+                <w:sz w:val="18"/>
+                <w:szCs w:val="18"/>
+              </w:rPr>
+            </w:pPr>
+            <w:r>
+              <w:rPr>
+                <w:rFonts w:ascii="Times New Roman" w:eastAsia="Times New Roman" w:hAnsi="Times New Roman" w:cs="Times New Roman"/>
+                <w:color w:val="000000"/>
+                <w:sz w:val="18"/>
+                <w:szCs w:val="18"/>
+              </w:rPr>
+              <w:t>90</w:t>
             </w:r>
           </w:p>
         </w:tc>
@@ -4100,28 +3779,18 @@
             <w:shd w:val="clear" w:color="auto" w:fill="auto"/>
             <w:noWrap/>
             <w:vAlign w:val="center"/>
-            <w:hideMark/>
-          </w:tcPr>
-          <w:p>
-            <w:pPr>
-              <w:spacing w:after="0" w:line="240" w:lineRule="auto"/>
-              <w:jc w:val="center"/>
-              <w:rPr>
-                <w:rFonts w:ascii="Times New Roman" w:eastAsia="Times New Roman" w:hAnsi="Times New Roman" w:cs="Times New Roman"/>
-                <w:color w:val="000000"/>
-                <w:sz w:val="18"/>
-                <w:szCs w:val="18"/>
-              </w:rPr>
-            </w:pPr>
-            <w:r>
-              <w:rPr>
-                <w:rFonts w:ascii="Times New Roman" w:eastAsia="Times New Roman" w:hAnsi="Times New Roman" w:cs="Times New Roman"/>
-                <w:color w:val="000000"/>
-                <w:sz w:val="18"/>
-                <w:szCs w:val="18"/>
-              </w:rPr>
-              <w:t>44,5414</w:t>
-            </w:r>
+          </w:tcPr>
+          <w:p>
+            <w:pPr>
+              <w:spacing w:after="0" w:line="240" w:lineRule="auto"/>
+              <w:jc w:val="center"/>
+              <w:rPr>
+                <w:rFonts w:ascii="Times New Roman" w:eastAsia="Times New Roman" w:hAnsi="Times New Roman" w:cs="Times New Roman"/>
+                <w:color w:val="000000"/>
+                <w:sz w:val="18"/>
+                <w:szCs w:val="18"/>
+              </w:rPr>
+            </w:pPr>
           </w:p>
         </w:tc>
       </w:tr>
@@ -4429,28 +4098,18 @@
             </w:tcBorders>
             <w:shd w:val="clear" w:color="auto" w:fill="auto"/>
             <w:vAlign w:val="center"/>
-            <w:hideMark/>
-          </w:tcPr>
-          <w:p>
-            <w:pPr>
-              <w:spacing w:after="0" w:line="240" w:lineRule="auto"/>
-              <w:jc w:val="center"/>
-              <w:rPr>
-                <w:rFonts w:ascii="Times New Roman" w:eastAsia="Times New Roman" w:hAnsi="Times New Roman" w:cs="Times New Roman"/>
-                <w:color w:val="000000"/>
-                <w:sz w:val="18"/>
-                <w:szCs w:val="18"/>
-              </w:rPr>
-            </w:pPr>
-            <w:r>
-              <w:rPr>
-                <w:rFonts w:ascii="Times New Roman" w:eastAsia="Times New Roman" w:hAnsi="Times New Roman" w:cs="Times New Roman"/>
-                <w:color w:val="000000"/>
-                <w:sz w:val="18"/>
-                <w:szCs w:val="18"/>
-              </w:rPr>
-              <w:t>55,1252</w:t>
-            </w:r>
+          </w:tcPr>
+          <w:p>
+            <w:pPr>
+              <w:spacing w:after="0" w:line="240" w:lineRule="auto"/>
+              <w:jc w:val="center"/>
+              <w:rPr>
+                <w:rFonts w:ascii="Times New Roman" w:eastAsia="Times New Roman" w:hAnsi="Times New Roman" w:cs="Times New Roman"/>
+                <w:color w:val="000000"/>
+                <w:sz w:val="18"/>
+                <w:szCs w:val="18"/>
+              </w:rPr>
+            </w:pPr>
           </w:p>
         </w:tc>
         <w:tc>
@@ -4465,28 +4124,18 @@
             <w:shd w:val="clear" w:color="auto" w:fill="auto"/>
             <w:noWrap/>
             <w:vAlign w:val="center"/>
-            <w:hideMark/>
-          </w:tcPr>
-          <w:p>
-            <w:pPr>
-              <w:spacing w:after="0" w:line="240" w:lineRule="auto"/>
-              <w:jc w:val="center"/>
-              <w:rPr>
-                <w:rFonts w:ascii="Times New Roman" w:eastAsia="Times New Roman" w:hAnsi="Times New Roman" w:cs="Times New Roman"/>
-                <w:color w:val="000000"/>
-                <w:sz w:val="18"/>
-                <w:szCs w:val="18"/>
-              </w:rPr>
-            </w:pPr>
-            <w:r>
-              <w:rPr>
-                <w:rFonts w:ascii="Times New Roman" w:eastAsia="Times New Roman" w:hAnsi="Times New Roman" w:cs="Times New Roman"/>
-                <w:color w:val="000000"/>
-                <w:sz w:val="18"/>
-                <w:szCs w:val="18"/>
-              </w:rPr>
-              <w:t>19,8177</w:t>
-            </w:r>
+          </w:tcPr>
+          <w:p>
+            <w:pPr>
+              <w:spacing w:after="0" w:line="240" w:lineRule="auto"/>
+              <w:jc w:val="center"/>
+              <w:rPr>
+                <w:rFonts w:ascii="Times New Roman" w:eastAsia="Times New Roman" w:hAnsi="Times New Roman" w:cs="Times New Roman"/>
+                <w:color w:val="000000"/>
+                <w:sz w:val="18"/>
+                <w:szCs w:val="18"/>
+              </w:rPr>
+            </w:pPr>
           </w:p>
         </w:tc>
         <w:tc>
@@ -4501,28 +4150,18 @@
             <w:shd w:val="clear" w:color="auto" w:fill="auto"/>
             <w:noWrap/>
             <w:vAlign w:val="center"/>
-            <w:hideMark/>
-          </w:tcPr>
-          <w:p>
-            <w:pPr>
-              <w:spacing w:after="0" w:line="240" w:lineRule="auto"/>
-              <w:jc w:val="center"/>
-              <w:rPr>
-                <w:rFonts w:ascii="Times New Roman" w:eastAsia="Times New Roman" w:hAnsi="Times New Roman" w:cs="Times New Roman"/>
-                <w:color w:val="000000"/>
-                <w:sz w:val="18"/>
-                <w:szCs w:val="18"/>
-              </w:rPr>
-            </w:pPr>
-            <w:r>
-              <w:rPr>
-                <w:rFonts w:ascii="Times New Roman" w:eastAsia="Times New Roman" w:hAnsi="Times New Roman" w:cs="Times New Roman"/>
-                <w:color w:val="000000"/>
-                <w:sz w:val="18"/>
-                <w:szCs w:val="18"/>
-              </w:rPr>
-              <w:t>37,4715</w:t>
-            </w:r>
+          </w:tcPr>
+          <w:p>
+            <w:pPr>
+              <w:spacing w:after="0" w:line="240" w:lineRule="auto"/>
+              <w:jc w:val="center"/>
+              <w:rPr>
+                <w:rFonts w:ascii="Times New Roman" w:eastAsia="Times New Roman" w:hAnsi="Times New Roman" w:cs="Times New Roman"/>
+                <w:color w:val="000000"/>
+                <w:sz w:val="18"/>
+                <w:szCs w:val="18"/>
+              </w:rPr>
+            </w:pPr>
           </w:p>
         </w:tc>
         <w:tc>
@@ -4537,28 +4176,18 @@
             <w:shd w:val="clear" w:color="auto" w:fill="auto"/>
             <w:noWrap/>
             <w:vAlign w:val="center"/>
-            <w:hideMark/>
-          </w:tcPr>
-          <w:p>
-            <w:pPr>
-              <w:spacing w:after="0" w:line="240" w:lineRule="auto"/>
-              <w:jc w:val="center"/>
-              <w:rPr>
-                <w:rFonts w:ascii="Times New Roman" w:eastAsia="Times New Roman" w:hAnsi="Times New Roman" w:cs="Times New Roman"/>
-                <w:color w:val="000000"/>
-                <w:sz w:val="18"/>
-                <w:szCs w:val="18"/>
-              </w:rPr>
-            </w:pPr>
-            <w:r>
-              <w:rPr>
-                <w:rFonts w:ascii="Times New Roman" w:eastAsia="Times New Roman" w:hAnsi="Times New Roman" w:cs="Times New Roman"/>
-                <w:color w:val="000000"/>
-                <w:sz w:val="18"/>
-                <w:szCs w:val="18"/>
-              </w:rPr>
-              <w:t>37,3576</w:t>
-            </w:r>
+          </w:tcPr>
+          <w:p>
+            <w:pPr>
+              <w:spacing w:after="0" w:line="240" w:lineRule="auto"/>
+              <w:jc w:val="center"/>
+              <w:rPr>
+                <w:rFonts w:ascii="Times New Roman" w:eastAsia="Times New Roman" w:hAnsi="Times New Roman" w:cs="Times New Roman"/>
+                <w:color w:val="000000"/>
+                <w:sz w:val="18"/>
+                <w:szCs w:val="18"/>
+              </w:rPr>
+            </w:pPr>
           </w:p>
         </w:tc>
         <w:tc>
@@ -4573,28 +4202,18 @@
             <w:shd w:val="clear" w:color="auto" w:fill="auto"/>
             <w:noWrap/>
             <w:vAlign w:val="center"/>
-            <w:hideMark/>
-          </w:tcPr>
-          <w:p>
-            <w:pPr>
-              <w:spacing w:after="0" w:line="240" w:lineRule="auto"/>
-              <w:jc w:val="center"/>
-              <w:rPr>
-                <w:rFonts w:ascii="Times New Roman" w:eastAsia="Times New Roman" w:hAnsi="Times New Roman" w:cs="Times New Roman"/>
-                <w:color w:val="000000"/>
-                <w:sz w:val="18"/>
-                <w:szCs w:val="18"/>
-              </w:rPr>
-            </w:pPr>
-            <w:r>
-              <w:rPr>
-                <w:rFonts w:ascii="Times New Roman" w:eastAsia="Times New Roman" w:hAnsi="Times New Roman" w:cs="Times New Roman"/>
-                <w:color w:val="000000"/>
-                <w:sz w:val="18"/>
-                <w:szCs w:val="18"/>
-              </w:rPr>
-              <w:t>23,9179</w:t>
-            </w:r>
+          </w:tcPr>
+          <w:p>
+            <w:pPr>
+              <w:spacing w:after="0" w:line="240" w:lineRule="auto"/>
+              <w:jc w:val="center"/>
+              <w:rPr>
+                <w:rFonts w:ascii="Times New Roman" w:eastAsia="Times New Roman" w:hAnsi="Times New Roman" w:cs="Times New Roman"/>
+                <w:color w:val="000000"/>
+                <w:sz w:val="18"/>
+                <w:szCs w:val="18"/>
+              </w:rPr>
+            </w:pPr>
           </w:p>
         </w:tc>
         <w:tc>
@@ -4609,28 +4228,18 @@
             <w:shd w:val="clear" w:color="auto" w:fill="auto"/>
             <w:noWrap/>
             <w:vAlign w:val="center"/>
-            <w:hideMark/>
-          </w:tcPr>
-          <w:p>
-            <w:pPr>
-              <w:spacing w:after="0" w:line="240" w:lineRule="auto"/>
-              <w:jc w:val="center"/>
-              <w:rPr>
-                <w:rFonts w:ascii="Times New Roman" w:eastAsia="Times New Roman" w:hAnsi="Times New Roman" w:cs="Times New Roman"/>
-                <w:color w:val="000000"/>
-                <w:sz w:val="18"/>
-                <w:szCs w:val="18"/>
-              </w:rPr>
-            </w:pPr>
-            <w:r>
-              <w:rPr>
-                <w:rFonts w:ascii="Times New Roman" w:eastAsia="Times New Roman" w:hAnsi="Times New Roman" w:cs="Times New Roman"/>
-                <w:color w:val="000000"/>
-                <w:sz w:val="18"/>
-                <w:szCs w:val="18"/>
-              </w:rPr>
-              <w:t>61,2756</w:t>
-            </w:r>
+          </w:tcPr>
+          <w:p>
+            <w:pPr>
+              <w:spacing w:after="0" w:line="240" w:lineRule="auto"/>
+              <w:jc w:val="center"/>
+              <w:rPr>
+                <w:rFonts w:ascii="Times New Roman" w:eastAsia="Times New Roman" w:hAnsi="Times New Roman" w:cs="Times New Roman"/>
+                <w:color w:val="000000"/>
+                <w:sz w:val="18"/>
+                <w:szCs w:val="18"/>
+              </w:rPr>
+            </w:pPr>
           </w:p>
         </w:tc>
       </w:tr>
@@ -4916,27 +4525,26 @@
             </w:tcBorders>
             <w:shd w:val="clear" w:color="auto" w:fill="auto"/>
             <w:vAlign w:val="center"/>
-            <w:hideMark/>
-          </w:tcPr>
-          <w:p>
-            <w:pPr>
-              <w:spacing w:after="0" w:line="240" w:lineRule="auto"/>
-              <w:jc w:val="center"/>
-              <w:rPr>
-                <w:rFonts w:ascii="Times New Roman" w:eastAsia="Times New Roman" w:hAnsi="Times New Roman" w:cs="Times New Roman"/>
-                <w:color w:val="000000"/>
-                <w:sz w:val="18"/>
-                <w:szCs w:val="18"/>
-              </w:rPr>
-            </w:pPr>
-            <w:r>
-              <w:rPr>
-                <w:rFonts w:ascii="Times New Roman" w:eastAsia="Times New Roman" w:hAnsi="Times New Roman" w:cs="Times New Roman"/>
-                <w:color w:val="000000"/>
-                <w:sz w:val="18"/>
-                <w:szCs w:val="18"/>
-              </w:rPr>
-              <w:t>51,4018</w:t>
+          </w:tcPr>
+          <w:p>
+            <w:pPr>
+              <w:spacing w:after="0" w:line="240" w:lineRule="auto"/>
+              <w:jc w:val="center"/>
+              <w:rPr>
+                <w:rFonts w:ascii="Times New Roman" w:eastAsia="Times New Roman" w:hAnsi="Times New Roman" w:cs="Times New Roman"/>
+                <w:color w:val="000000"/>
+                <w:sz w:val="18"/>
+                <w:szCs w:val="18"/>
+              </w:rPr>
+            </w:pPr>
+            <w:r>
+              <w:rPr>
+                <w:rFonts w:ascii="Times New Roman" w:eastAsia="Times New Roman" w:hAnsi="Times New Roman" w:cs="Times New Roman"/>
+                <w:color w:val="000000"/>
+                <w:sz w:val="18"/>
+                <w:szCs w:val="18"/>
+              </w:rPr>
+              <w:t>86,666</w:t>
             </w:r>
           </w:p>
         </w:tc>
@@ -4952,27 +4560,26 @@
             <w:shd w:val="clear" w:color="auto" w:fill="auto"/>
             <w:noWrap/>
             <w:vAlign w:val="center"/>
-            <w:hideMark/>
-          </w:tcPr>
-          <w:p>
-            <w:pPr>
-              <w:spacing w:after="0" w:line="240" w:lineRule="auto"/>
-              <w:jc w:val="center"/>
-              <w:rPr>
-                <w:rFonts w:ascii="Times New Roman" w:eastAsia="Times New Roman" w:hAnsi="Times New Roman" w:cs="Times New Roman"/>
-                <w:color w:val="000000"/>
-                <w:sz w:val="18"/>
-                <w:szCs w:val="18"/>
-              </w:rPr>
-            </w:pPr>
-            <w:r>
-              <w:rPr>
-                <w:rFonts w:ascii="Times New Roman" w:eastAsia="Times New Roman" w:hAnsi="Times New Roman" w:cs="Times New Roman"/>
-                <w:color w:val="000000"/>
-                <w:sz w:val="18"/>
-                <w:szCs w:val="18"/>
-              </w:rPr>
-              <w:t>31,3084</w:t>
+          </w:tcPr>
+          <w:p>
+            <w:pPr>
+              <w:spacing w:after="0" w:line="240" w:lineRule="auto"/>
+              <w:jc w:val="center"/>
+              <w:rPr>
+                <w:rFonts w:ascii="Times New Roman" w:eastAsia="Times New Roman" w:hAnsi="Times New Roman" w:cs="Times New Roman"/>
+                <w:color w:val="000000"/>
+                <w:sz w:val="18"/>
+                <w:szCs w:val="18"/>
+              </w:rPr>
+            </w:pPr>
+            <w:r>
+              <w:rPr>
+                <w:rFonts w:ascii="Times New Roman" w:eastAsia="Times New Roman" w:hAnsi="Times New Roman" w:cs="Times New Roman"/>
+                <w:color w:val="000000"/>
+                <w:sz w:val="18"/>
+                <w:szCs w:val="18"/>
+              </w:rPr>
+              <w:t>50</w:t>
             </w:r>
           </w:p>
         </w:tc>
@@ -4988,28 +4595,18 @@
             <w:shd w:val="clear" w:color="auto" w:fill="auto"/>
             <w:noWrap/>
             <w:vAlign w:val="center"/>
-            <w:hideMark/>
-          </w:tcPr>
-          <w:p>
-            <w:pPr>
-              <w:spacing w:after="0" w:line="240" w:lineRule="auto"/>
-              <w:jc w:val="center"/>
-              <w:rPr>
-                <w:rFonts w:ascii="Times New Roman" w:eastAsia="Times New Roman" w:hAnsi="Times New Roman" w:cs="Times New Roman"/>
-                <w:color w:val="000000"/>
-                <w:sz w:val="18"/>
-                <w:szCs w:val="18"/>
-              </w:rPr>
-            </w:pPr>
-            <w:r>
-              <w:rPr>
-                <w:rFonts w:ascii="Times New Roman" w:eastAsia="Times New Roman" w:hAnsi="Times New Roman" w:cs="Times New Roman"/>
-                <w:color w:val="000000"/>
-                <w:sz w:val="18"/>
-                <w:szCs w:val="18"/>
-              </w:rPr>
-              <w:t>41,3551</w:t>
-            </w:r>
+          </w:tcPr>
+          <w:p>
+            <w:pPr>
+              <w:spacing w:after="0" w:line="240" w:lineRule="auto"/>
+              <w:jc w:val="center"/>
+              <w:rPr>
+                <w:rFonts w:ascii="Times New Roman" w:eastAsia="Times New Roman" w:hAnsi="Times New Roman" w:cs="Times New Roman"/>
+                <w:color w:val="000000"/>
+                <w:sz w:val="18"/>
+                <w:szCs w:val="18"/>
+              </w:rPr>
+            </w:pPr>
           </w:p>
         </w:tc>
         <w:tc>
@@ -5024,27 +4621,26 @@
             <w:shd w:val="clear" w:color="auto" w:fill="auto"/>
             <w:noWrap/>
             <w:vAlign w:val="center"/>
-            <w:hideMark/>
-          </w:tcPr>
-          <w:p>
-            <w:pPr>
-              <w:spacing w:after="0" w:line="240" w:lineRule="auto"/>
-              <w:jc w:val="center"/>
-              <w:rPr>
-                <w:rFonts w:ascii="Times New Roman" w:eastAsia="Times New Roman" w:hAnsi="Times New Roman" w:cs="Times New Roman"/>
-                <w:color w:val="000000"/>
-                <w:sz w:val="18"/>
-                <w:szCs w:val="18"/>
-              </w:rPr>
-            </w:pPr>
-            <w:r>
-              <w:rPr>
-                <w:rFonts w:ascii="Times New Roman" w:eastAsia="Times New Roman" w:hAnsi="Times New Roman" w:cs="Times New Roman"/>
-                <w:color w:val="000000"/>
-                <w:sz w:val="18"/>
-                <w:szCs w:val="18"/>
-              </w:rPr>
-              <w:t>30,6074</w:t>
+          </w:tcPr>
+          <w:p>
+            <w:pPr>
+              <w:spacing w:after="0" w:line="240" w:lineRule="auto"/>
+              <w:jc w:val="center"/>
+              <w:rPr>
+                <w:rFonts w:ascii="Times New Roman" w:eastAsia="Times New Roman" w:hAnsi="Times New Roman" w:cs="Times New Roman"/>
+                <w:color w:val="000000"/>
+                <w:sz w:val="18"/>
+                <w:szCs w:val="18"/>
+              </w:rPr>
+            </w:pPr>
+            <w:r>
+              <w:rPr>
+                <w:rFonts w:ascii="Times New Roman" w:eastAsia="Times New Roman" w:hAnsi="Times New Roman" w:cs="Times New Roman"/>
+                <w:color w:val="000000"/>
+                <w:sz w:val="18"/>
+                <w:szCs w:val="18"/>
+              </w:rPr>
+              <w:t>79,3478</w:t>
             </w:r>
           </w:p>
         </w:tc>
@@ -5060,27 +4656,26 @@
             <w:shd w:val="clear" w:color="auto" w:fill="auto"/>
             <w:noWrap/>
             <w:vAlign w:val="center"/>
-            <w:hideMark/>
-          </w:tcPr>
-          <w:p>
-            <w:pPr>
-              <w:spacing w:after="0" w:line="240" w:lineRule="auto"/>
-              <w:jc w:val="center"/>
-              <w:rPr>
-                <w:rFonts w:ascii="Times New Roman" w:eastAsia="Times New Roman" w:hAnsi="Times New Roman" w:cs="Times New Roman"/>
-                <w:color w:val="000000"/>
-                <w:sz w:val="18"/>
-                <w:szCs w:val="18"/>
-              </w:rPr>
-            </w:pPr>
-            <w:r>
-              <w:rPr>
-                <w:rFonts w:ascii="Times New Roman" w:eastAsia="Times New Roman" w:hAnsi="Times New Roman" w:cs="Times New Roman"/>
-                <w:color w:val="000000"/>
-                <w:sz w:val="18"/>
-                <w:szCs w:val="18"/>
-              </w:rPr>
-              <w:t>21,4953</w:t>
+          </w:tcPr>
+          <w:p>
+            <w:pPr>
+              <w:spacing w:after="0" w:line="240" w:lineRule="auto"/>
+              <w:jc w:val="center"/>
+              <w:rPr>
+                <w:rFonts w:ascii="Times New Roman" w:eastAsia="Times New Roman" w:hAnsi="Times New Roman" w:cs="Times New Roman"/>
+                <w:color w:val="000000"/>
+                <w:sz w:val="18"/>
+                <w:szCs w:val="18"/>
+              </w:rPr>
+            </w:pPr>
+            <w:r>
+              <w:rPr>
+                <w:rFonts w:ascii="Times New Roman" w:eastAsia="Times New Roman" w:hAnsi="Times New Roman" w:cs="Times New Roman"/>
+                <w:color w:val="000000"/>
+                <w:sz w:val="18"/>
+                <w:szCs w:val="18"/>
+              </w:rPr>
+              <w:t>100</w:t>
             </w:r>
           </w:p>
         </w:tc>
@@ -5096,28 +4691,18 @@
             <w:shd w:val="clear" w:color="auto" w:fill="auto"/>
             <w:noWrap/>
             <w:vAlign w:val="center"/>
-            <w:hideMark/>
-          </w:tcPr>
-          <w:p>
-            <w:pPr>
-              <w:spacing w:after="0" w:line="240" w:lineRule="auto"/>
-              <w:jc w:val="center"/>
-              <w:rPr>
-                <w:rFonts w:ascii="Times New Roman" w:eastAsia="Times New Roman" w:hAnsi="Times New Roman" w:cs="Times New Roman"/>
-                <w:color w:val="000000"/>
-                <w:sz w:val="18"/>
-                <w:szCs w:val="18"/>
-              </w:rPr>
-            </w:pPr>
-            <w:r>
-              <w:rPr>
-                <w:rFonts w:ascii="Times New Roman" w:eastAsia="Times New Roman" w:hAnsi="Times New Roman" w:cs="Times New Roman"/>
-                <w:color w:val="000000"/>
-                <w:sz w:val="18"/>
-                <w:szCs w:val="18"/>
-              </w:rPr>
-              <w:t>52,1028</w:t>
-            </w:r>
+          </w:tcPr>
+          <w:p>
+            <w:pPr>
+              <w:spacing w:after="0" w:line="240" w:lineRule="auto"/>
+              <w:jc w:val="center"/>
+              <w:rPr>
+                <w:rFonts w:ascii="Times New Roman" w:eastAsia="Times New Roman" w:hAnsi="Times New Roman" w:cs="Times New Roman"/>
+                <w:color w:val="000000"/>
+                <w:sz w:val="18"/>
+                <w:szCs w:val="18"/>
+              </w:rPr>
+            </w:pPr>
           </w:p>
         </w:tc>
       </w:tr>
@@ -5354,27 +4939,26 @@
             </w:tcBorders>
             <w:shd w:val="clear" w:color="auto" w:fill="auto"/>
             <w:vAlign w:val="center"/>
-            <w:hideMark/>
-          </w:tcPr>
-          <w:p>
-            <w:pPr>
-              <w:spacing w:after="0" w:line="240" w:lineRule="auto"/>
-              <w:jc w:val="center"/>
-              <w:rPr>
-                <w:rFonts w:ascii="Times New Roman" w:eastAsia="Times New Roman" w:hAnsi="Times New Roman" w:cs="Times New Roman"/>
-                <w:color w:val="000000"/>
-                <w:sz w:val="18"/>
-                <w:szCs w:val="18"/>
-              </w:rPr>
-            </w:pPr>
-            <w:r>
-              <w:rPr>
-                <w:rFonts w:ascii="Times New Roman" w:eastAsia="Times New Roman" w:hAnsi="Times New Roman" w:cs="Times New Roman"/>
-                <w:color w:val="000000"/>
-                <w:sz w:val="18"/>
-                <w:szCs w:val="18"/>
-              </w:rPr>
-              <w:t>72,9064</w:t>
+          </w:tcPr>
+          <w:p>
+            <w:pPr>
+              <w:spacing w:after="0" w:line="240" w:lineRule="auto"/>
+              <w:jc w:val="center"/>
+              <w:rPr>
+                <w:rFonts w:ascii="Times New Roman" w:eastAsia="Times New Roman" w:hAnsi="Times New Roman" w:cs="Times New Roman"/>
+                <w:color w:val="000000"/>
+                <w:sz w:val="18"/>
+                <w:szCs w:val="18"/>
+              </w:rPr>
+            </w:pPr>
+            <w:r>
+              <w:rPr>
+                <w:rFonts w:ascii="Times New Roman" w:eastAsia="Times New Roman" w:hAnsi="Times New Roman" w:cs="Times New Roman"/>
+                <w:color w:val="000000"/>
+                <w:sz w:val="18"/>
+                <w:szCs w:val="18"/>
+              </w:rPr>
+              <w:t>77,3584</w:t>
             </w:r>
           </w:p>
         </w:tc>
@@ -5390,27 +4974,26 @@
             <w:shd w:val="clear" w:color="auto" w:fill="auto"/>
             <w:noWrap/>
             <w:vAlign w:val="center"/>
-            <w:hideMark/>
-          </w:tcPr>
-          <w:p>
-            <w:pPr>
-              <w:spacing w:after="0" w:line="240" w:lineRule="auto"/>
-              <w:jc w:val="center"/>
-              <w:rPr>
-                <w:rFonts w:ascii="Times New Roman" w:eastAsia="Times New Roman" w:hAnsi="Times New Roman" w:cs="Times New Roman"/>
-                <w:color w:val="000000"/>
-                <w:sz w:val="18"/>
-                <w:szCs w:val="18"/>
-              </w:rPr>
-            </w:pPr>
-            <w:r>
-              <w:rPr>
-                <w:rFonts w:ascii="Times New Roman" w:eastAsia="Times New Roman" w:hAnsi="Times New Roman" w:cs="Times New Roman"/>
-                <w:color w:val="000000"/>
-                <w:sz w:val="18"/>
-                <w:szCs w:val="18"/>
-              </w:rPr>
-              <w:t>4,4339</w:t>
+          </w:tcPr>
+          <w:p>
+            <w:pPr>
+              <w:spacing w:after="0" w:line="240" w:lineRule="auto"/>
+              <w:jc w:val="center"/>
+              <w:rPr>
+                <w:rFonts w:ascii="Times New Roman" w:eastAsia="Times New Roman" w:hAnsi="Times New Roman" w:cs="Times New Roman"/>
+                <w:color w:val="000000"/>
+                <w:sz w:val="18"/>
+                <w:szCs w:val="18"/>
+              </w:rPr>
+            </w:pPr>
+            <w:r>
+              <w:rPr>
+                <w:rFonts w:ascii="Times New Roman" w:eastAsia="Times New Roman" w:hAnsi="Times New Roman" w:cs="Times New Roman"/>
+                <w:color w:val="000000"/>
+                <w:sz w:val="18"/>
+                <w:szCs w:val="18"/>
+              </w:rPr>
+              <w:t>37,5</w:t>
             </w:r>
           </w:p>
         </w:tc>
@@ -5426,30 +5009,18 @@
             <w:shd w:val="clear" w:color="auto" w:fill="auto"/>
             <w:noWrap/>
             <w:vAlign w:val="center"/>
-            <w:hideMark/>
-          </w:tcPr>
-          <w:p>
-            <w:pPr>
-              <w:spacing w:after="0" w:line="240" w:lineRule="auto"/>
-              <w:jc w:val="center"/>
-              <w:rPr>
-                <w:rFonts w:ascii="Times New Roman" w:eastAsia="Times New Roman" w:hAnsi="Times New Roman" w:cs="Times New Roman"/>
-                <w:color w:val="000000"/>
-                <w:sz w:val="18"/>
-                <w:szCs w:val="18"/>
-              </w:rPr>
-            </w:pPr>
-            <w:r>
-              <w:rPr>
-                <w:rFonts w:ascii="Times New Roman" w:eastAsia="Times New Roman" w:hAnsi="Times New Roman" w:cs="Times New Roman"/>
-                <w:color w:val="000000"/>
-                <w:sz w:val="18"/>
-                <w:szCs w:val="18"/>
-              </w:rPr>
-              <w:t>38,6699</w:t>
-            </w:r>
-            <w:bookmarkStart w:id="0" w:name="_GoBack"/>
-            <w:bookmarkEnd w:id="0"/>
+          </w:tcPr>
+          <w:p>
+            <w:pPr>
+              <w:spacing w:after="0" w:line="240" w:lineRule="auto"/>
+              <w:jc w:val="center"/>
+              <w:rPr>
+                <w:rFonts w:ascii="Times New Roman" w:eastAsia="Times New Roman" w:hAnsi="Times New Roman" w:cs="Times New Roman"/>
+                <w:color w:val="000000"/>
+                <w:sz w:val="18"/>
+                <w:szCs w:val="18"/>
+              </w:rPr>
+            </w:pPr>
           </w:p>
         </w:tc>
         <w:tc>
@@ -5464,27 +5035,26 @@
             <w:shd w:val="clear" w:color="auto" w:fill="auto"/>
             <w:noWrap/>
             <w:vAlign w:val="center"/>
-            <w:hideMark/>
-          </w:tcPr>
-          <w:p>
-            <w:pPr>
-              <w:spacing w:after="0" w:line="240" w:lineRule="auto"/>
-              <w:jc w:val="center"/>
-              <w:rPr>
-                <w:rFonts w:ascii="Times New Roman" w:eastAsia="Times New Roman" w:hAnsi="Times New Roman" w:cs="Times New Roman"/>
-                <w:color w:val="000000"/>
-                <w:sz w:val="18"/>
-                <w:szCs w:val="18"/>
-              </w:rPr>
-            </w:pPr>
-            <w:r>
-              <w:rPr>
-                <w:rFonts w:ascii="Times New Roman" w:eastAsia="Times New Roman" w:hAnsi="Times New Roman" w:cs="Times New Roman"/>
-                <w:color w:val="000000"/>
-                <w:sz w:val="18"/>
-                <w:szCs w:val="18"/>
-              </w:rPr>
-              <w:t>31,5270</w:t>
+          </w:tcPr>
+          <w:p>
+            <w:pPr>
+              <w:spacing w:after="0" w:line="240" w:lineRule="auto"/>
+              <w:jc w:val="center"/>
+              <w:rPr>
+                <w:rFonts w:ascii="Times New Roman" w:eastAsia="Times New Roman" w:hAnsi="Times New Roman" w:cs="Times New Roman"/>
+                <w:color w:val="000000"/>
+                <w:sz w:val="18"/>
+                <w:szCs w:val="18"/>
+              </w:rPr>
+            </w:pPr>
+            <w:r>
+              <w:rPr>
+                <w:rFonts w:ascii="Times New Roman" w:eastAsia="Times New Roman" w:hAnsi="Times New Roman" w:cs="Times New Roman"/>
+                <w:color w:val="000000"/>
+                <w:sz w:val="18"/>
+                <w:szCs w:val="18"/>
+              </w:rPr>
+              <w:t>75,5814</w:t>
             </w:r>
           </w:p>
         </w:tc>
@@ -5500,27 +5070,26 @@
             <w:shd w:val="clear" w:color="auto" w:fill="auto"/>
             <w:noWrap/>
             <w:vAlign w:val="center"/>
-            <w:hideMark/>
-          </w:tcPr>
-          <w:p>
-            <w:pPr>
-              <w:spacing w:after="0" w:line="240" w:lineRule="auto"/>
-              <w:jc w:val="center"/>
-              <w:rPr>
-                <w:rFonts w:ascii="Times New Roman" w:eastAsia="Times New Roman" w:hAnsi="Times New Roman" w:cs="Times New Roman"/>
-                <w:color w:val="000000"/>
-                <w:sz w:val="18"/>
-                <w:szCs w:val="18"/>
-              </w:rPr>
-            </w:pPr>
-            <w:r>
-              <w:rPr>
-                <w:rFonts w:ascii="Times New Roman" w:eastAsia="Times New Roman" w:hAnsi="Times New Roman" w:cs="Times New Roman"/>
-                <w:color w:val="000000"/>
-                <w:sz w:val="18"/>
-                <w:szCs w:val="18"/>
-              </w:rPr>
-              <w:t>21,1822</w:t>
+          </w:tcPr>
+          <w:p>
+            <w:pPr>
+              <w:spacing w:after="0" w:line="240" w:lineRule="auto"/>
+              <w:jc w:val="center"/>
+              <w:rPr>
+                <w:rFonts w:ascii="Times New Roman" w:eastAsia="Times New Roman" w:hAnsi="Times New Roman" w:cs="Times New Roman"/>
+                <w:color w:val="000000"/>
+                <w:sz w:val="18"/>
+                <w:szCs w:val="18"/>
+              </w:rPr>
+            </w:pPr>
+            <w:r>
+              <w:rPr>
+                <w:rFonts w:ascii="Times New Roman" w:eastAsia="Times New Roman" w:hAnsi="Times New Roman" w:cs="Times New Roman"/>
+                <w:color w:val="000000"/>
+                <w:sz w:val="18"/>
+                <w:szCs w:val="18"/>
+              </w:rPr>
+              <w:t>85,7142</w:t>
             </w:r>
           </w:p>
         </w:tc>
@@ -5536,28 +5105,18 @@
             <w:shd w:val="clear" w:color="auto" w:fill="auto"/>
             <w:noWrap/>
             <w:vAlign w:val="center"/>
-            <w:hideMark/>
-          </w:tcPr>
-          <w:p>
-            <w:pPr>
-              <w:spacing w:after="0" w:line="240" w:lineRule="auto"/>
-              <w:jc w:val="center"/>
-              <w:rPr>
-                <w:rFonts w:ascii="Times New Roman" w:eastAsia="Times New Roman" w:hAnsi="Times New Roman" w:cs="Times New Roman"/>
-                <w:color w:val="000000"/>
-                <w:sz w:val="18"/>
-                <w:szCs w:val="18"/>
-              </w:rPr>
-            </w:pPr>
-            <w:r>
-              <w:rPr>
-                <w:rFonts w:ascii="Times New Roman" w:eastAsia="Times New Roman" w:hAnsi="Times New Roman" w:cs="Times New Roman"/>
-                <w:color w:val="000000"/>
-                <w:sz w:val="18"/>
-                <w:szCs w:val="18"/>
-              </w:rPr>
-              <w:t>52,7093</w:t>
-            </w:r>
+          </w:tcPr>
+          <w:p>
+            <w:pPr>
+              <w:spacing w:after="0" w:line="240" w:lineRule="auto"/>
+              <w:jc w:val="center"/>
+              <w:rPr>
+                <w:rFonts w:ascii="Times New Roman" w:eastAsia="Times New Roman" w:hAnsi="Times New Roman" w:cs="Times New Roman"/>
+                <w:color w:val="000000"/>
+                <w:sz w:val="18"/>
+                <w:szCs w:val="18"/>
+              </w:rPr>
+            </w:pPr>
           </w:p>
         </w:tc>
       </w:tr>
@@ -5626,6 +5185,551 @@
         </w:rPr>
         <w:t>ample</w:t>
       </w:r>
+    </w:p>
+    <w:p>
+      <w:pPr>
+        <w:tabs>
+          <w:tab w:val="left" w:pos="6990"/>
+        </w:tabs>
+        <w:jc w:val="center"/>
+        <w:rPr>
+          <w:rFonts w:ascii="Times New Roman" w:hAnsi="Times New Roman" w:cs="Times New Roman"/>
+          <w:sz w:val="24"/>
+          <w:szCs w:val="24"/>
+        </w:rPr>
+      </w:pPr>
+      <w:r>
+        <w:rPr>
+          <w:rFonts w:ascii="Times New Roman" w:hAnsi="Times New Roman" w:cs="Times New Roman"/>
+          <w:sz w:val="24"/>
+          <w:szCs w:val="24"/>
+        </w:rPr>
+        <w:lastRenderedPageBreak/>
+        <w:t xml:space="preserve">Asli2 plagiat2 Processing </w:t>
+      </w:r>
+      <w:proofErr w:type="spellStart"/>
+      <w:r>
+        <w:rPr>
+          <w:rFonts w:ascii="Times New Roman" w:hAnsi="Times New Roman" w:cs="Times New Roman"/>
+          <w:sz w:val="24"/>
+          <w:szCs w:val="24"/>
+        </w:rPr>
+        <w:t>Levensthein</w:t>
+      </w:r>
+      <w:proofErr w:type="spellEnd"/>
+      <w:r>
+        <w:rPr>
+          <w:rFonts w:ascii="Times New Roman" w:hAnsi="Times New Roman" w:cs="Times New Roman"/>
+          <w:sz w:val="24"/>
+          <w:szCs w:val="24"/>
+        </w:rPr>
+        <w:t xml:space="preserve">=54,0540 </w:t>
+      </w:r>
+      <w:proofErr w:type="spellStart"/>
+      <w:r>
+        <w:rPr>
+          <w:rFonts w:ascii="Times New Roman" w:hAnsi="Times New Roman" w:cs="Times New Roman"/>
+          <w:sz w:val="24"/>
+          <w:szCs w:val="24"/>
+        </w:rPr>
+        <w:t>Sinonim</w:t>
+      </w:r>
+      <w:proofErr w:type="spellEnd"/>
+      <w:r>
+        <w:rPr>
+          <w:rFonts w:ascii="Times New Roman" w:hAnsi="Times New Roman" w:cs="Times New Roman"/>
+          <w:sz w:val="24"/>
+          <w:szCs w:val="24"/>
+        </w:rPr>
+        <w:t>=100</w:t>
+      </w:r>
+    </w:p>
+    <w:p>
+      <w:pPr>
+        <w:tabs>
+          <w:tab w:val="left" w:pos="6990"/>
+        </w:tabs>
+        <w:jc w:val="center"/>
+        <w:rPr>
+          <w:rFonts w:ascii="Times New Roman" w:hAnsi="Times New Roman" w:cs="Times New Roman"/>
+          <w:sz w:val="24"/>
+          <w:szCs w:val="24"/>
+        </w:rPr>
+      </w:pPr>
+      <w:r>
+        <w:rPr>
+          <w:rFonts w:ascii="Times New Roman" w:hAnsi="Times New Roman" w:cs="Times New Roman"/>
+          <w:sz w:val="24"/>
+          <w:szCs w:val="24"/>
+        </w:rPr>
+        <w:t xml:space="preserve">Asli2 plagiat2 </w:t>
+      </w:r>
+      <w:proofErr w:type="spellStart"/>
+      <w:r>
+        <w:rPr>
+          <w:rFonts w:ascii="Times New Roman" w:hAnsi="Times New Roman" w:cs="Times New Roman"/>
+          <w:sz w:val="24"/>
+          <w:szCs w:val="24"/>
+        </w:rPr>
+        <w:t>Non</w:t>
+      </w:r>
+      <w:r>
+        <w:rPr>
+          <w:rFonts w:ascii="Times New Roman" w:hAnsi="Times New Roman" w:cs="Times New Roman"/>
+          <w:sz w:val="24"/>
+          <w:szCs w:val="24"/>
+        </w:rPr>
+        <w:t>Processing</w:t>
+      </w:r>
+      <w:proofErr w:type="spellEnd"/>
+      <w:r>
+        <w:rPr>
+          <w:rFonts w:ascii="Times New Roman" w:hAnsi="Times New Roman" w:cs="Times New Roman"/>
+          <w:sz w:val="24"/>
+          <w:szCs w:val="24"/>
+        </w:rPr>
+        <w:t xml:space="preserve"> </w:t>
+      </w:r>
+      <w:proofErr w:type="spellStart"/>
+      <w:r>
+        <w:rPr>
+          <w:rFonts w:ascii="Times New Roman" w:hAnsi="Times New Roman" w:cs="Times New Roman"/>
+          <w:sz w:val="24"/>
+          <w:szCs w:val="24"/>
+        </w:rPr>
+        <w:t>Levensthein</w:t>
+      </w:r>
+      <w:proofErr w:type="spellEnd"/>
+      <w:r>
+        <w:rPr>
+          <w:rFonts w:ascii="Times New Roman" w:hAnsi="Times New Roman" w:cs="Times New Roman"/>
+          <w:sz w:val="24"/>
+          <w:szCs w:val="24"/>
+        </w:rPr>
+        <w:t>=</w:t>
+      </w:r>
+      <w:r>
+        <w:rPr>
+          <w:rFonts w:ascii="Times New Roman" w:hAnsi="Times New Roman" w:cs="Times New Roman"/>
+          <w:sz w:val="24"/>
+          <w:szCs w:val="24"/>
+        </w:rPr>
+        <w:t>48,8888</w:t>
+      </w:r>
+      <w:r>
+        <w:rPr>
+          <w:rFonts w:ascii="Times New Roman" w:hAnsi="Times New Roman" w:cs="Times New Roman"/>
+          <w:sz w:val="24"/>
+          <w:szCs w:val="24"/>
+        </w:rPr>
+        <w:t xml:space="preserve"> </w:t>
+      </w:r>
+      <w:proofErr w:type="spellStart"/>
+      <w:r>
+        <w:rPr>
+          <w:rFonts w:ascii="Times New Roman" w:hAnsi="Times New Roman" w:cs="Times New Roman"/>
+          <w:sz w:val="24"/>
+          <w:szCs w:val="24"/>
+        </w:rPr>
+        <w:t>Sinonim</w:t>
+      </w:r>
+      <w:proofErr w:type="spellEnd"/>
+      <w:r>
+        <w:rPr>
+          <w:rFonts w:ascii="Times New Roman" w:hAnsi="Times New Roman" w:cs="Times New Roman"/>
+          <w:sz w:val="24"/>
+          <w:szCs w:val="24"/>
+        </w:rPr>
+        <w:t>=100</w:t>
+      </w:r>
+    </w:p>
+    <w:p>
+      <w:pPr>
+        <w:tabs>
+          <w:tab w:val="left" w:pos="6990"/>
+        </w:tabs>
+        <w:jc w:val="center"/>
+        <w:rPr>
+          <w:rFonts w:ascii="Times New Roman" w:hAnsi="Times New Roman" w:cs="Times New Roman"/>
+          <w:sz w:val="24"/>
+          <w:szCs w:val="24"/>
+        </w:rPr>
+      </w:pPr>
+      <w:r>
+        <w:rPr>
+          <w:rFonts w:ascii="Times New Roman" w:hAnsi="Times New Roman" w:cs="Times New Roman"/>
+          <w:sz w:val="24"/>
+          <w:szCs w:val="24"/>
+        </w:rPr>
+        <w:t>Asli3 plagiat3</w:t>
+      </w:r>
+      <w:r>
+        <w:rPr>
+          <w:rFonts w:ascii="Times New Roman" w:hAnsi="Times New Roman" w:cs="Times New Roman"/>
+          <w:sz w:val="24"/>
+          <w:szCs w:val="24"/>
+        </w:rPr>
+        <w:t xml:space="preserve"> Processing </w:t>
+      </w:r>
+      <w:proofErr w:type="spellStart"/>
+      <w:r>
+        <w:rPr>
+          <w:rFonts w:ascii="Times New Roman" w:hAnsi="Times New Roman" w:cs="Times New Roman"/>
+          <w:sz w:val="24"/>
+          <w:szCs w:val="24"/>
+        </w:rPr>
+        <w:t>Levensthein</w:t>
+      </w:r>
+      <w:proofErr w:type="spellEnd"/>
+      <w:r>
+        <w:rPr>
+          <w:rFonts w:ascii="Times New Roman" w:hAnsi="Times New Roman" w:cs="Times New Roman"/>
+          <w:sz w:val="24"/>
+          <w:szCs w:val="24"/>
+        </w:rPr>
+        <w:t>=</w:t>
+      </w:r>
+      <w:r>
+        <w:rPr>
+          <w:rFonts w:ascii="Times New Roman" w:hAnsi="Times New Roman" w:cs="Times New Roman"/>
+          <w:sz w:val="24"/>
+          <w:szCs w:val="24"/>
+        </w:rPr>
+        <w:t>70,2127</w:t>
+      </w:r>
+      <w:r>
+        <w:rPr>
+          <w:rFonts w:ascii="Times New Roman" w:hAnsi="Times New Roman" w:cs="Times New Roman"/>
+          <w:sz w:val="24"/>
+          <w:szCs w:val="24"/>
+        </w:rPr>
+        <w:t xml:space="preserve"> </w:t>
+      </w:r>
+      <w:proofErr w:type="spellStart"/>
+      <w:r>
+        <w:rPr>
+          <w:rFonts w:ascii="Times New Roman" w:hAnsi="Times New Roman" w:cs="Times New Roman"/>
+          <w:sz w:val="24"/>
+          <w:szCs w:val="24"/>
+        </w:rPr>
+        <w:t>Sinonim</w:t>
+      </w:r>
+      <w:proofErr w:type="spellEnd"/>
+      <w:r>
+        <w:rPr>
+          <w:rFonts w:ascii="Times New Roman" w:hAnsi="Times New Roman" w:cs="Times New Roman"/>
+          <w:sz w:val="24"/>
+          <w:szCs w:val="24"/>
+        </w:rPr>
+        <w:t>=100</w:t>
+      </w:r>
+    </w:p>
+    <w:p>
+      <w:pPr>
+        <w:tabs>
+          <w:tab w:val="left" w:pos="6990"/>
+        </w:tabs>
+        <w:jc w:val="center"/>
+        <w:rPr>
+          <w:rFonts w:ascii="Times New Roman" w:hAnsi="Times New Roman" w:cs="Times New Roman"/>
+          <w:sz w:val="24"/>
+          <w:szCs w:val="24"/>
+        </w:rPr>
+      </w:pPr>
+      <w:r>
+        <w:rPr>
+          <w:rFonts w:ascii="Times New Roman" w:hAnsi="Times New Roman" w:cs="Times New Roman"/>
+          <w:sz w:val="24"/>
+          <w:szCs w:val="24"/>
+        </w:rPr>
+        <w:t>Asli3 plagiat3</w:t>
+      </w:r>
+      <w:r>
+        <w:rPr>
+          <w:rFonts w:ascii="Times New Roman" w:hAnsi="Times New Roman" w:cs="Times New Roman"/>
+          <w:sz w:val="24"/>
+          <w:szCs w:val="24"/>
+        </w:rPr>
+        <w:t xml:space="preserve"> </w:t>
+      </w:r>
+      <w:proofErr w:type="spellStart"/>
+      <w:r>
+        <w:rPr>
+          <w:rFonts w:ascii="Times New Roman" w:hAnsi="Times New Roman" w:cs="Times New Roman"/>
+          <w:sz w:val="24"/>
+          <w:szCs w:val="24"/>
+        </w:rPr>
+        <w:t>NonProcessing</w:t>
+      </w:r>
+      <w:proofErr w:type="spellEnd"/>
+      <w:r>
+        <w:rPr>
+          <w:rFonts w:ascii="Times New Roman" w:hAnsi="Times New Roman" w:cs="Times New Roman"/>
+          <w:sz w:val="24"/>
+          <w:szCs w:val="24"/>
+        </w:rPr>
+        <w:t xml:space="preserve"> </w:t>
+      </w:r>
+      <w:proofErr w:type="spellStart"/>
+      <w:r>
+        <w:rPr>
+          <w:rFonts w:ascii="Times New Roman" w:hAnsi="Times New Roman" w:cs="Times New Roman"/>
+          <w:sz w:val="24"/>
+          <w:szCs w:val="24"/>
+        </w:rPr>
+        <w:t>Levensthein</w:t>
+      </w:r>
+      <w:proofErr w:type="spellEnd"/>
+      <w:r>
+        <w:rPr>
+          <w:rFonts w:ascii="Times New Roman" w:hAnsi="Times New Roman" w:cs="Times New Roman"/>
+          <w:sz w:val="24"/>
+          <w:szCs w:val="24"/>
+        </w:rPr>
+        <w:t>=</w:t>
+      </w:r>
+      <w:r>
+        <w:rPr>
+          <w:rFonts w:ascii="Times New Roman" w:hAnsi="Times New Roman" w:cs="Times New Roman"/>
+          <w:sz w:val="24"/>
+          <w:szCs w:val="24"/>
+        </w:rPr>
+        <w:t>59,4936</w:t>
+      </w:r>
+      <w:r>
+        <w:rPr>
+          <w:rFonts w:ascii="Times New Roman" w:hAnsi="Times New Roman" w:cs="Times New Roman"/>
+          <w:sz w:val="24"/>
+          <w:szCs w:val="24"/>
+        </w:rPr>
+        <w:t xml:space="preserve"> </w:t>
+      </w:r>
+      <w:proofErr w:type="spellStart"/>
+      <w:r>
+        <w:rPr>
+          <w:rFonts w:ascii="Times New Roman" w:hAnsi="Times New Roman" w:cs="Times New Roman"/>
+          <w:sz w:val="24"/>
+          <w:szCs w:val="24"/>
+        </w:rPr>
+        <w:t>Sinonim</w:t>
+      </w:r>
+      <w:proofErr w:type="spellEnd"/>
+      <w:r>
+        <w:rPr>
+          <w:rFonts w:ascii="Times New Roman" w:hAnsi="Times New Roman" w:cs="Times New Roman"/>
+          <w:sz w:val="24"/>
+          <w:szCs w:val="24"/>
+        </w:rPr>
+        <w:t>=100</w:t>
+      </w:r>
+    </w:p>
+    <w:p>
+      <w:pPr>
+        <w:tabs>
+          <w:tab w:val="left" w:pos="6990"/>
+        </w:tabs>
+        <w:jc w:val="center"/>
+        <w:rPr>
+          <w:rFonts w:ascii="Times New Roman" w:hAnsi="Times New Roman" w:cs="Times New Roman"/>
+          <w:sz w:val="24"/>
+          <w:szCs w:val="24"/>
+        </w:rPr>
+      </w:pPr>
+      <w:r>
+        <w:rPr>
+          <w:rFonts w:ascii="Times New Roman" w:hAnsi="Times New Roman" w:cs="Times New Roman"/>
+          <w:sz w:val="24"/>
+          <w:szCs w:val="24"/>
+        </w:rPr>
+        <w:t>Asli4 plagiat4</w:t>
+      </w:r>
+      <w:r>
+        <w:rPr>
+          <w:rFonts w:ascii="Times New Roman" w:hAnsi="Times New Roman" w:cs="Times New Roman"/>
+          <w:sz w:val="24"/>
+          <w:szCs w:val="24"/>
+        </w:rPr>
+        <w:t xml:space="preserve"> Processing </w:t>
+      </w:r>
+      <w:proofErr w:type="spellStart"/>
+      <w:r>
+        <w:rPr>
+          <w:rFonts w:ascii="Times New Roman" w:hAnsi="Times New Roman" w:cs="Times New Roman"/>
+          <w:sz w:val="24"/>
+          <w:szCs w:val="24"/>
+        </w:rPr>
+        <w:t>Levensthein</w:t>
+      </w:r>
+      <w:proofErr w:type="spellEnd"/>
+      <w:r>
+        <w:rPr>
+          <w:rFonts w:ascii="Times New Roman" w:hAnsi="Times New Roman" w:cs="Times New Roman"/>
+          <w:sz w:val="24"/>
+          <w:szCs w:val="24"/>
+        </w:rPr>
+        <w:t>=54,3478</w:t>
+      </w:r>
+      <w:r>
+        <w:rPr>
+          <w:rFonts w:ascii="Times New Roman" w:hAnsi="Times New Roman" w:cs="Times New Roman"/>
+          <w:sz w:val="24"/>
+          <w:szCs w:val="24"/>
+        </w:rPr>
+        <w:t xml:space="preserve"> </w:t>
+      </w:r>
+      <w:proofErr w:type="spellStart"/>
+      <w:r>
+        <w:rPr>
+          <w:rFonts w:ascii="Times New Roman" w:hAnsi="Times New Roman" w:cs="Times New Roman"/>
+          <w:sz w:val="24"/>
+          <w:szCs w:val="24"/>
+        </w:rPr>
+        <w:t>Sinonim</w:t>
+      </w:r>
+      <w:proofErr w:type="spellEnd"/>
+      <w:r>
+        <w:rPr>
+          <w:rFonts w:ascii="Times New Roman" w:hAnsi="Times New Roman" w:cs="Times New Roman"/>
+          <w:sz w:val="24"/>
+          <w:szCs w:val="24"/>
+        </w:rPr>
+        <w:t>=</w:t>
+      </w:r>
+      <w:r>
+        <w:rPr>
+          <w:rFonts w:ascii="Times New Roman" w:hAnsi="Times New Roman" w:cs="Times New Roman"/>
+          <w:sz w:val="24"/>
+          <w:szCs w:val="24"/>
+        </w:rPr>
+        <w:t>83,333</w:t>
+      </w:r>
+    </w:p>
+    <w:p>
+      <w:pPr>
+        <w:tabs>
+          <w:tab w:val="left" w:pos="6990"/>
+        </w:tabs>
+        <w:jc w:val="center"/>
+        <w:rPr>
+          <w:rFonts w:ascii="Times New Roman" w:hAnsi="Times New Roman" w:cs="Times New Roman"/>
+          <w:sz w:val="24"/>
+          <w:szCs w:val="24"/>
+        </w:rPr>
+      </w:pPr>
+      <w:r>
+        <w:rPr>
+          <w:rFonts w:ascii="Times New Roman" w:hAnsi="Times New Roman" w:cs="Times New Roman"/>
+          <w:sz w:val="24"/>
+          <w:szCs w:val="24"/>
+        </w:rPr>
+        <w:t>Asli4 plagiat4</w:t>
+      </w:r>
+      <w:r>
+        <w:rPr>
+          <w:rFonts w:ascii="Times New Roman" w:hAnsi="Times New Roman" w:cs="Times New Roman"/>
+          <w:sz w:val="24"/>
+          <w:szCs w:val="24"/>
+        </w:rPr>
+        <w:t xml:space="preserve"> </w:t>
+      </w:r>
+      <w:proofErr w:type="spellStart"/>
+      <w:r>
+        <w:rPr>
+          <w:rFonts w:ascii="Times New Roman" w:hAnsi="Times New Roman" w:cs="Times New Roman"/>
+          <w:sz w:val="24"/>
+          <w:szCs w:val="24"/>
+        </w:rPr>
+        <w:t>NonProcessing</w:t>
+      </w:r>
+      <w:proofErr w:type="spellEnd"/>
+      <w:r>
+        <w:rPr>
+          <w:rFonts w:ascii="Times New Roman" w:hAnsi="Times New Roman" w:cs="Times New Roman"/>
+          <w:sz w:val="24"/>
+          <w:szCs w:val="24"/>
+        </w:rPr>
+        <w:t xml:space="preserve"> </w:t>
+      </w:r>
+      <w:proofErr w:type="spellStart"/>
+      <w:r>
+        <w:rPr>
+          <w:rFonts w:ascii="Times New Roman" w:hAnsi="Times New Roman" w:cs="Times New Roman"/>
+          <w:sz w:val="24"/>
+          <w:szCs w:val="24"/>
+        </w:rPr>
+        <w:t>Levensthein</w:t>
+      </w:r>
+      <w:proofErr w:type="spellEnd"/>
+      <w:r>
+        <w:rPr>
+          <w:rFonts w:ascii="Times New Roman" w:hAnsi="Times New Roman" w:cs="Times New Roman"/>
+          <w:sz w:val="24"/>
+          <w:szCs w:val="24"/>
+        </w:rPr>
+        <w:t>=</w:t>
+      </w:r>
+      <w:r>
+        <w:rPr>
+          <w:rFonts w:ascii="Times New Roman" w:hAnsi="Times New Roman" w:cs="Times New Roman"/>
+          <w:sz w:val="24"/>
+          <w:szCs w:val="24"/>
+        </w:rPr>
+        <w:t>43,4782</w:t>
+      </w:r>
+      <w:bookmarkStart w:id="0" w:name="_GoBack"/>
+      <w:bookmarkEnd w:id="0"/>
+      <w:r>
+        <w:rPr>
+          <w:rFonts w:ascii="Times New Roman" w:hAnsi="Times New Roman" w:cs="Times New Roman"/>
+          <w:sz w:val="24"/>
+          <w:szCs w:val="24"/>
+        </w:rPr>
+        <w:t xml:space="preserve"> </w:t>
+      </w:r>
+      <w:proofErr w:type="spellStart"/>
+      <w:r>
+        <w:rPr>
+          <w:rFonts w:ascii="Times New Roman" w:hAnsi="Times New Roman" w:cs="Times New Roman"/>
+          <w:sz w:val="24"/>
+          <w:szCs w:val="24"/>
+        </w:rPr>
+        <w:t>Sinonim</w:t>
+      </w:r>
+      <w:proofErr w:type="spellEnd"/>
+      <w:r>
+        <w:rPr>
+          <w:rFonts w:ascii="Times New Roman" w:hAnsi="Times New Roman" w:cs="Times New Roman"/>
+          <w:sz w:val="24"/>
+          <w:szCs w:val="24"/>
+        </w:rPr>
+        <w:t>=100</w:t>
+      </w:r>
+    </w:p>
+    <w:p>
+      <w:pPr>
+        <w:tabs>
+          <w:tab w:val="left" w:pos="6990"/>
+        </w:tabs>
+        <w:jc w:val="center"/>
+        <w:rPr>
+          <w:rFonts w:ascii="Times New Roman" w:hAnsi="Times New Roman" w:cs="Times New Roman"/>
+          <w:sz w:val="24"/>
+          <w:szCs w:val="24"/>
+        </w:rPr>
+      </w:pPr>
+    </w:p>
+    <w:p>
+      <w:pPr>
+        <w:tabs>
+          <w:tab w:val="left" w:pos="6990"/>
+        </w:tabs>
+        <w:jc w:val="center"/>
+        <w:rPr>
+          <w:rFonts w:ascii="Times New Roman" w:hAnsi="Times New Roman" w:cs="Times New Roman"/>
+          <w:sz w:val="24"/>
+          <w:szCs w:val="24"/>
+        </w:rPr>
+      </w:pPr>
     </w:p>
     <w:sectPr>
       <w:pgSz w:w="16839" w:h="11907" w:orient="landscape" w:code="9"/>
@@ -5638,7 +5742,7 @@
 </file>
 
 <file path=word/styles.xml><?xml version="1.0" encoding="utf-8"?>
-<w:styles xmlns:mc="http://schemas.openxmlformats.org/markup-compatibility/2006" xmlns:r="http://schemas.openxmlformats.org/officeDocument/2006/relationships" xmlns:w="http://schemas.openxmlformats.org/wordprocessingml/2006/main" xmlns:w14="http://schemas.microsoft.com/office/word/2010/wordml" xmlns:w15="http://schemas.microsoft.com/office/word/2012/wordml" mc:Ignorable="w14 w15">
+<w:styles xmlns:mc="http://schemas.openxmlformats.org/markup-compatibility/2006" xmlns:r="http://schemas.openxmlformats.org/officeDocument/2006/relationships" xmlns:w="http://schemas.openxmlformats.org/wordprocessingml/2006/main" xmlns:w14="http://schemas.microsoft.com/office/word/2010/wordml" xmlns:w15="http://schemas.microsoft.com/office/word/2012/wordml" xmlns:w16se="http://schemas.microsoft.com/office/word/2015/wordml/symex" mc:Ignorable="w14 w15 w16se">
   <w:docDefaults>
     <w:rPrDefault>
       <w:rPr>
@@ -6067,7 +6171,6 @@
       <w:spacing w:after="0" w:line="240" w:lineRule="auto"/>
     </w:pPr>
     <w:tblPr>
-      <w:tblInd w:w="0" w:type="dxa"/>
       <w:tblBorders>
         <w:top w:val="single" w:sz="4" w:space="0" w:color="auto"/>
         <w:left w:val="single" w:sz="4" w:space="0" w:color="auto"/>
@@ -6076,12 +6179,6 @@
         <w:insideH w:val="single" w:sz="4" w:space="0" w:color="auto"/>
         <w:insideV w:val="single" w:sz="4" w:space="0" w:color="auto"/>
       </w:tblBorders>
-      <w:tblCellMar>
-        <w:top w:w="0" w:type="dxa"/>
-        <w:left w:w="108" w:type="dxa"/>
-        <w:bottom w:w="0" w:type="dxa"/>
-        <w:right w:w="108" w:type="dxa"/>
-      </w:tblCellMar>
     </w:tblPr>
   </w:style>
 </w:styles>

</xml_diff>